<commit_message>
fix: portfolio link fixed in cv
</commit_message>
<xml_diff>
--- a/public/utils/SamuelBonifacioCV.docx
+++ b/public/utils/SamuelBonifacioCV.docx
@@ -348,7 +348,7 @@
           </mc:Choice>
           <mc:Fallback>
             <w:pict>
-              <v:shape w14:anchorId="622CC212" id="Graphic 1" o:spid="_x0000_s1026" style="position:absolute;margin-left:50.35pt;margin-top:10.75pt;width:535.05pt;height:2pt;z-index:-251663360;visibility:visible;mso-wrap-style:square;mso-wrap-distance-left:0;mso-wrap-distance-top:0;mso-wrap-distance-right:0;mso-wrap-distance-bottom:0;mso-position-horizontal:absolute;mso-position-horizontal-relative:page;mso-position-vertical:absolute;mso-position-vertical-relative:text;v-text-anchor:top" coordsize="6795134,25400" o:gfxdata="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" path="m6795134,l,,,25400r6795134,l6795134,xe" fillcolor="black" stroked="f">
+              <v:shape w14:anchorId="3F57DE34" id="Graphic 1" o:spid="_x0000_s1026" style="position:absolute;margin-left:50.35pt;margin-top:10.75pt;width:535.05pt;height:2pt;z-index:-251663360;visibility:visible;mso-wrap-style:square;mso-wrap-distance-left:0;mso-wrap-distance-top:0;mso-wrap-distance-right:0;mso-wrap-distance-bottom:0;mso-position-horizontal:absolute;mso-position-horizontal-relative:page;mso-position-vertical:absolute;mso-position-vertical-relative:text;v-text-anchor:top" coordsize="6795134,25400" o:gfxdata="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" path="m6795134,l,,,25400r6795134,l6795134,xe" fillcolor="black" stroked="f">
                 <v:path arrowok="t"/>
                 <w10:wrap type="topAndBottom" anchorx="page"/>
               </v:shape>
@@ -812,7 +812,7 @@
           </mc:Choice>
           <mc:Fallback>
             <w:pict>
-              <v:shape w14:anchorId="133630BE" id="Graphic 2" o:spid="_x0000_s1026" style="position:absolute;margin-left:50.35pt;margin-top:11.95pt;width:343.5pt;height:2pt;z-index:-251662336;visibility:visible;mso-wrap-style:square;mso-wrap-distance-left:0;mso-wrap-distance-top:0;mso-wrap-distance-right:0;mso-wrap-distance-bottom:0;mso-position-horizontal:absolute;mso-position-horizontal-relative:page;mso-position-vertical:absolute;mso-position-vertical-relative:text;v-text-anchor:top" coordsize="4362450,25400" o:gfxdata="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" path="m4362450,l,,,25400r4362450,l4362450,xe" fillcolor="black" stroked="f">
+              <v:shape w14:anchorId="07325C13" id="Graphic 2" o:spid="_x0000_s1026" style="position:absolute;margin-left:50.35pt;margin-top:11.95pt;width:343.5pt;height:2pt;z-index:-251662336;visibility:visible;mso-wrap-style:square;mso-wrap-distance-left:0;mso-wrap-distance-top:0;mso-wrap-distance-right:0;mso-wrap-distance-bottom:0;mso-position-horizontal:absolute;mso-position-horizontal-relative:page;mso-position-vertical:absolute;mso-position-vertical-relative:text;v-text-anchor:top" coordsize="4362450,25400" o:gfxdata="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" path="m4362450,l,,,25400r4362450,l4362450,xe" fillcolor="black" stroked="f">
                 <v:path arrowok="t"/>
                 <w10:wrap type="topAndBottom" anchorx="page"/>
               </v:shape>
@@ -1181,7 +1181,7 @@
           </mc:Choice>
           <mc:Fallback>
             <w:pict>
-              <v:shape w14:anchorId="7652E692" id="Graphic 3" o:spid="_x0000_s1026" style="position:absolute;margin-left:50.35pt;margin-top:17.75pt;width:343.5pt;height:2pt;z-index:-251661312;visibility:visible;mso-wrap-style:square;mso-wrap-distance-left:0;mso-wrap-distance-top:0;mso-wrap-distance-right:0;mso-wrap-distance-bottom:0;mso-position-horizontal:absolute;mso-position-horizontal-relative:page;mso-position-vertical:absolute;mso-position-vertical-relative:text;v-text-anchor:top" coordsize="4362450,25400" o:gfxdata="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" path="m4362450,l,,,25400r4362450,l4362450,xe" fillcolor="black" stroked="f">
+              <v:shape w14:anchorId="5792FA88" id="Graphic 3" o:spid="_x0000_s1026" style="position:absolute;margin-left:50.35pt;margin-top:17.75pt;width:343.5pt;height:2pt;z-index:-251661312;visibility:visible;mso-wrap-style:square;mso-wrap-distance-left:0;mso-wrap-distance-top:0;mso-wrap-distance-right:0;mso-wrap-distance-bottom:0;mso-position-horizontal:absolute;mso-position-horizontal-relative:page;mso-position-vertical:absolute;mso-position-vertical-relative:text;v-text-anchor:top" coordsize="4362450,25400" o:gfxdata="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" path="m4362450,l,,,25400r4362450,l4362450,xe" fillcolor="black" stroked="f">
                 <v:path arrowok="t"/>
                 <w10:wrap type="topAndBottom" anchorx="page"/>
               </v:shape>
@@ -1492,18 +1492,19 @@
         <w:spacing w:before="119"/>
         <w:ind w:left="259"/>
         <w:rPr>
-          <w:rFonts w:ascii="Bahnschrift SemiLight" w:hAnsi="Bahnschrift SemiLight"/>
-        </w:rPr>
-      </w:pPr>
-      <w:hyperlink r:id="rId8" w:history="1">
-        <w:r>
-          <w:rPr>
-            <w:rStyle w:val="Hipervnculo"/>
-            <w:rFonts w:ascii="Bahnschrift SemiLight" w:hAnsi="Bahnschrift SemiLight"/>
-          </w:rPr>
-          <w:t>https://samuel-portfolio-ten.vercel.app/</w:t>
-        </w:r>
-      </w:hyperlink>
+          <w:rStyle w:val="Hipervnculo"/>
+          <w:rFonts w:ascii="Bahnschrift SemiLight" w:hAnsi="Bahnschrift SemiLight"/>
+        </w:rPr>
+      </w:pPr>
+      <w:r>
+        <w:rPr>
+          <w:rStyle w:val="Hipervnculo"/>
+          <w:rFonts w:ascii="Bahnschrift SemiLight" w:hAnsi="Bahnschrift SemiLight"/>
+        </w:rPr>
+        <w:t>https://samuelbonifacio.vercel.app</w:t>
+      </w:r>
+      <w:bookmarkStart w:id="0" w:name="_GoBack"/>
+      <w:bookmarkEnd w:id="0"/>
     </w:p>
     <w:p>
       <w:pPr>
@@ -1594,7 +1595,7 @@
           </mc:Choice>
           <mc:Fallback>
             <w:pict>
-              <v:shape w14:anchorId="1BDAF7E8" id="Graphic 4" o:spid="_x0000_s1026" style="position:absolute;margin-left:425.65pt;margin-top:12.2pt;width:150pt;height:2pt;z-index:-251656192;visibility:visible;mso-wrap-style:square;mso-wrap-distance-left:0;mso-wrap-distance-top:0;mso-wrap-distance-right:0;mso-wrap-distance-bottom:0;mso-position-horizontal:absolute;mso-position-horizontal-relative:page;mso-position-vertical:absolute;mso-position-vertical-relative:text;v-text-anchor:top" coordsize="1905000,25400" o:gfxdata="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" path="m1905000,l,,,25400r1905000,l1905000,xe" fillcolor="black" stroked="f">
+              <v:shape w14:anchorId="204313AC" id="Graphic 4" o:spid="_x0000_s1026" style="position:absolute;margin-left:425.65pt;margin-top:12.2pt;width:150pt;height:2pt;z-index:-251656192;visibility:visible;mso-wrap-style:square;mso-wrap-distance-left:0;mso-wrap-distance-top:0;mso-wrap-distance-right:0;mso-wrap-distance-bottom:0;mso-position-horizontal:absolute;mso-position-horizontal-relative:page;mso-position-vertical:absolute;mso-position-vertical-relative:text;v-text-anchor:top" coordsize="1905000,25400" o:gfxdata="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" path="m1905000,l,,,25400r1905000,l1905000,xe" fillcolor="black" stroked="f">
                 <v:path arrowok="t"/>
                 <w10:wrap type="topAndBottom" anchorx="page"/>
               </v:shape>
@@ -1977,7 +1978,7 @@
           </mc:Choice>
           <mc:Fallback>
             <w:pict>
-              <v:shape w14:anchorId="3055F91E" id="Graphic 5" o:spid="_x0000_s1026" style="position:absolute;margin-left:425.65pt;margin-top:12.05pt;width:150pt;height:2pt;z-index:-251655168;visibility:visible;mso-wrap-style:square;mso-wrap-distance-left:0;mso-wrap-distance-top:0;mso-wrap-distance-right:0;mso-wrap-distance-bottom:0;mso-position-horizontal:absolute;mso-position-horizontal-relative:page;mso-position-vertical:absolute;mso-position-vertical-relative:text;v-text-anchor:top" coordsize="1905000,25400" o:gfxdata="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" path="m1905000,l,,,25400r1905000,l1905000,xe" fillcolor="black" stroked="f">
+              <v:shape w14:anchorId="69FFCF1C" id="Graphic 5" o:spid="_x0000_s1026" style="position:absolute;margin-left:425.65pt;margin-top:12.05pt;width:150pt;height:2pt;z-index:-251655168;visibility:visible;mso-wrap-style:square;mso-wrap-distance-left:0;mso-wrap-distance-top:0;mso-wrap-distance-right:0;mso-wrap-distance-bottom:0;mso-position-horizontal:absolute;mso-position-horizontal-relative:page;mso-position-vertical:absolute;mso-position-vertical-relative:text;v-text-anchor:top" coordsize="1905000,25400" o:gfxdata="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" path="m1905000,l,,,25400r1905000,l1905000,xe" fillcolor="black" stroked="f">
                 <v:path arrowok="t"/>
                 <w10:wrap type="topAndBottom" anchorx="page"/>
               </v:shape>
@@ -2164,7 +2165,7 @@
           </mc:Choice>
           <mc:Fallback>
             <w:pict>
-              <v:shape w14:anchorId="7F97977F" id="Graphic 6" o:spid="_x0000_s1026" style="position:absolute;margin-left:425.65pt;margin-top:11.55pt;width:150pt;height:2pt;z-index:-251654144;visibility:visible;mso-wrap-style:square;mso-wrap-distance-left:0;mso-wrap-distance-top:0;mso-wrap-distance-right:0;mso-wrap-distance-bottom:0;mso-position-horizontal:absolute;mso-position-horizontal-relative:page;mso-position-vertical:absolute;mso-position-vertical-relative:text;v-text-anchor:top" coordsize="1905000,25400" o:gfxdata="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" path="m1905000,l,,,25400r1905000,l1905000,xe" fillcolor="black" stroked="f">
+              <v:shape w14:anchorId="4B5D0F10" id="Graphic 6" o:spid="_x0000_s1026" style="position:absolute;margin-left:425.65pt;margin-top:11.55pt;width:150pt;height:2pt;z-index:-251654144;visibility:visible;mso-wrap-style:square;mso-wrap-distance-left:0;mso-wrap-distance-top:0;mso-wrap-distance-right:0;mso-wrap-distance-bottom:0;mso-position-horizontal:absolute;mso-position-horizontal-relative:page;mso-position-vertical:absolute;mso-position-vertical-relative:text;v-text-anchor:top" coordsize="1905000,25400" o:gfxdata="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" path="m1905000,l,,,25400r1905000,l1905000,xe" fillcolor="black" stroked="f">
                 <v:path arrowok="t"/>
                 <w10:wrap type="topAndBottom" anchorx="page"/>
               </v:shape>
@@ -2446,17 +2447,7 @@
           <w:spacing w:val="-4"/>
           <w:sz w:val="20"/>
         </w:rPr>
-        <w:t>Tail</w:t>
-      </w:r>
-      <w:bookmarkStart w:id="0" w:name="_GoBack"/>
-      <w:bookmarkEnd w:id="0"/>
-      <w:r>
-        <w:rPr>
-          <w:rFonts w:ascii="Bahnschrift SemiLight" w:hAnsi="Bahnschrift SemiLight"/>
-          <w:spacing w:val="-4"/>
-          <w:sz w:val="20"/>
-        </w:rPr>
-        <w:t>wind</w:t>
+        <w:t>Tailwind</w:t>
       </w:r>
       <w:proofErr w:type="spellEnd"/>
       <w:r>
@@ -2918,7 +2909,7 @@
           <w:spacing w:val="-2"/>
         </w:rPr>
       </w:pPr>
-      <w:hyperlink r:id="rId9" w:history="1">
+      <w:hyperlink r:id="rId8" w:history="1">
         <w:r>
           <w:rPr>
             <w:rStyle w:val="Hipervnculo"/>
@@ -3232,7 +3223,7 @@
           <w:u w:val="single"/>
         </w:rPr>
       </w:pPr>
-      <w:hyperlink r:id="rId10" w:history="1">
+      <w:hyperlink r:id="rId9" w:history="1">
         <w:r>
           <w:rPr>
             <w:rStyle w:val="Hipervnculo"/>
@@ -3488,7 +3479,7 @@
           </mc:Choice>
           <mc:Fallback>
             <w:pict>
-              <v:shape w14:anchorId="0F5982D8" id="Graphic 1" o:spid="_x0000_s1026" style="position:absolute;margin-left:38.3pt;margin-top:26.85pt;width:544.2pt;height:3.7pt;flip:y;z-index:-251657216;visibility:visible;mso-wrap-style:square;mso-width-percent:0;mso-height-percent:0;mso-wrap-distance-left:0;mso-wrap-distance-top:0;mso-wrap-distance-right:0;mso-wrap-distance-bottom:0;mso-position-horizontal:absolute;mso-position-horizontal-relative:page;mso-position-vertical:absolute;mso-position-vertical-relative:text;mso-width-percent:0;mso-height-percent:0;mso-width-relative:margin;mso-height-relative:margin;v-text-anchor:top" coordsize="6795134,25400" o:gfxdata="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" path="m6795134,l,,,25400r6795134,l6795134,xe" fillcolor="black" stroked="f">
+              <v:shape w14:anchorId="1F04B9F0" id="Graphic 1" o:spid="_x0000_s1026" style="position:absolute;margin-left:38.3pt;margin-top:26.85pt;width:544.2pt;height:3.7pt;flip:y;z-index:-251657216;visibility:visible;mso-wrap-style:square;mso-width-percent:0;mso-height-percent:0;mso-wrap-distance-left:0;mso-wrap-distance-top:0;mso-wrap-distance-right:0;mso-wrap-distance-bottom:0;mso-position-horizontal:absolute;mso-position-horizontal-relative:page;mso-position-vertical:absolute;mso-position-vertical-relative:text;mso-width-percent:0;mso-height-percent:0;mso-width-relative:margin;mso-height-relative:margin;v-text-anchor:top" coordsize="6795134,25400" o:gfxdata="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" path="m6795134,l,,,25400r6795134,l6795134,xe" fillcolor="black" stroked="f">
                 <v:path arrowok="t"/>
                 <w10:wrap type="topAndBottom" anchorx="page"/>
               </v:shape>
@@ -5219,6 +5210,18 @@
       <w:lang w:val="es-ES"/>
     </w:rPr>
   </w:style>
+  <w:style w:type="character" w:styleId="Hipervnculovisitado">
+    <w:name w:val="FollowedHyperlink"/>
+    <w:basedOn w:val="Fuentedeprrafopredeter"/>
+    <w:uiPriority w:val="99"/>
+    <w:semiHidden/>
+    <w:unhideWhenUsed/>
+    <w:rsid w:val="000678FF"/>
+    <w:rPr>
+      <w:color w:val="800080" w:themeColor="followedHyperlink"/>
+      <w:u w:val="single"/>
+    </w:rPr>
+  </w:style>
 </w:styles>
 </file>
 

</xml_diff>

<commit_message>
chore: cv minor fixes
</commit_message>
<xml_diff>
--- a/public/utils/SamuelBonifacioCV.docx
+++ b/public/utils/SamuelBonifacioCV.docx
@@ -105,121 +105,8 @@
           <w:sz w:val="24"/>
         </w:rPr>
       </w:pPr>
-      <w:r>
-        <w:rPr>
-          <w:rFonts w:ascii="Bahnschrift SemiLight" w:hAnsi="Bahnschrift SemiLight"/>
-          <w:sz w:val="24"/>
-        </w:rPr>
-        <w:t>Avenida</w:t>
-      </w:r>
-      <w:r>
-        <w:rPr>
-          <w:rFonts w:ascii="Bahnschrift SemiLight" w:hAnsi="Bahnschrift SemiLight"/>
-          <w:spacing w:val="-10"/>
-          <w:sz w:val="24"/>
-        </w:rPr>
-        <w:t xml:space="preserve"> </w:t>
-      </w:r>
-      <w:proofErr w:type="spellStart"/>
-      <w:r>
-        <w:rPr>
-          <w:rFonts w:ascii="Bahnschrift SemiLight" w:hAnsi="Bahnschrift SemiLight"/>
-          <w:sz w:val="24"/>
-        </w:rPr>
-        <w:t>Peru</w:t>
-      </w:r>
-      <w:proofErr w:type="spellEnd"/>
-      <w:r>
-        <w:rPr>
-          <w:rFonts w:ascii="Bahnschrift SemiLight" w:hAnsi="Bahnschrift SemiLight"/>
-          <w:sz w:val="24"/>
-        </w:rPr>
-        <w:t xml:space="preserve"> </w:t>
-      </w:r>
-      <w:proofErr w:type="spellStart"/>
-      <w:r>
-        <w:rPr>
-          <w:rFonts w:ascii="Bahnschrift SemiLight" w:hAnsi="Bahnschrift SemiLight"/>
-          <w:sz w:val="24"/>
-        </w:rPr>
-        <w:t>Jr</w:t>
-      </w:r>
-      <w:proofErr w:type="spellEnd"/>
-      <w:r>
-        <w:rPr>
-          <w:rFonts w:ascii="Bahnschrift SemiLight" w:hAnsi="Bahnschrift SemiLight"/>
-          <w:sz w:val="24"/>
-        </w:rPr>
-        <w:t xml:space="preserve"> Arequipa 3093</w:t>
-      </w:r>
-      <w:r>
-        <w:rPr>
-          <w:rFonts w:ascii="Bahnschrift SemiLight" w:hAnsi="Bahnschrift SemiLight"/>
-          <w:spacing w:val="-9"/>
-          <w:sz w:val="24"/>
-        </w:rPr>
-        <w:t xml:space="preserve"> </w:t>
-      </w:r>
-      <w:r>
-        <w:rPr>
-          <w:rFonts w:ascii="Bahnschrift SemiLight" w:hAnsi="Bahnschrift SemiLight"/>
-          <w:sz w:val="24"/>
-        </w:rPr>
-        <w:t>–</w:t>
-      </w:r>
-      <w:r>
-        <w:rPr>
-          <w:rFonts w:ascii="Bahnschrift SemiLight" w:hAnsi="Bahnschrift SemiLight"/>
-          <w:spacing w:val="-14"/>
-          <w:sz w:val="24"/>
-        </w:rPr>
-        <w:t xml:space="preserve"> </w:t>
-      </w:r>
-      <w:r>
-        <w:rPr>
-          <w:rFonts w:ascii="Bahnschrift SemiLight" w:hAnsi="Bahnschrift SemiLight"/>
-          <w:sz w:val="24"/>
-        </w:rPr>
-        <w:t>San</w:t>
-      </w:r>
-      <w:r>
-        <w:rPr>
-          <w:rFonts w:ascii="Bahnschrift SemiLight" w:hAnsi="Bahnschrift SemiLight"/>
-          <w:spacing w:val="-11"/>
-          <w:sz w:val="24"/>
-        </w:rPr>
-        <w:t xml:space="preserve"> </w:t>
-      </w:r>
-      <w:r>
-        <w:rPr>
-          <w:rFonts w:ascii="Bahnschrift SemiLight" w:hAnsi="Bahnschrift SemiLight"/>
-          <w:sz w:val="24"/>
-        </w:rPr>
-        <w:t>Martin de Porres</w:t>
-      </w:r>
-      <w:r>
-        <w:rPr>
-          <w:rFonts w:ascii="Bahnschrift SemiLight" w:hAnsi="Bahnschrift SemiLight"/>
-          <w:spacing w:val="-14"/>
-          <w:sz w:val="24"/>
-        </w:rPr>
-        <w:t xml:space="preserve"> </w:t>
-      </w:r>
-      <w:r>
-        <w:rPr>
-          <w:rFonts w:ascii="Bahnschrift SemiLight" w:hAnsi="Bahnschrift SemiLight"/>
-          <w:sz w:val="24"/>
-        </w:rPr>
-        <w:t>–</w:t>
-      </w:r>
-      <w:r>
-        <w:rPr>
-          <w:rFonts w:ascii="Bahnschrift SemiLight" w:hAnsi="Bahnschrift SemiLight"/>
-          <w:spacing w:val="-10"/>
-          <w:sz w:val="24"/>
-        </w:rPr>
-        <w:t xml:space="preserve"> </w:t>
-      </w:r>
+      <w:bookmarkStart w:id="0" w:name="_GoBack"/>
+      <w:bookmarkEnd w:id="0"/>
       <w:r>
         <w:rPr>
           <w:rFonts w:ascii="Bahnschrift SemiLight" w:hAnsi="Bahnschrift SemiLight"/>
@@ -348,7 +235,7 @@
           </mc:Choice>
           <mc:Fallback>
             <w:pict>
-              <v:shape w14:anchorId="3F57DE34" id="Graphic 1" o:spid="_x0000_s1026" style="position:absolute;margin-left:50.35pt;margin-top:10.75pt;width:535.05pt;height:2pt;z-index:-251663360;visibility:visible;mso-wrap-style:square;mso-wrap-distance-left:0;mso-wrap-distance-top:0;mso-wrap-distance-right:0;mso-wrap-distance-bottom:0;mso-position-horizontal:absolute;mso-position-horizontal-relative:page;mso-position-vertical:absolute;mso-position-vertical-relative:text;v-text-anchor:top" coordsize="6795134,25400" o:gfxdata="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" path="m6795134,l,,,25400r6795134,l6795134,xe" fillcolor="black" stroked="f">
+              <v:shape w14:anchorId="165C45EE" id="Graphic 1" o:spid="_x0000_s1026" style="position:absolute;margin-left:50.35pt;margin-top:10.75pt;width:535.05pt;height:2pt;z-index:-251663360;visibility:visible;mso-wrap-style:square;mso-wrap-distance-left:0;mso-wrap-distance-top:0;mso-wrap-distance-right:0;mso-wrap-distance-bottom:0;mso-position-horizontal:absolute;mso-position-horizontal-relative:page;mso-position-vertical:absolute;mso-position-vertical-relative:text;v-text-anchor:top" coordsize="6795134,25400" o:gfxdata="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" path="m6795134,l,,,25400r6795134,l6795134,xe" fillcolor="black" stroked="f">
                 <v:path arrowok="t"/>
                 <w10:wrap type="topAndBottom" anchorx="page"/>
               </v:shape>
@@ -812,7 +699,7 @@
           </mc:Choice>
           <mc:Fallback>
             <w:pict>
-              <v:shape w14:anchorId="07325C13" id="Graphic 2" o:spid="_x0000_s1026" style="position:absolute;margin-left:50.35pt;margin-top:11.95pt;width:343.5pt;height:2pt;z-index:-251662336;visibility:visible;mso-wrap-style:square;mso-wrap-distance-left:0;mso-wrap-distance-top:0;mso-wrap-distance-right:0;mso-wrap-distance-bottom:0;mso-position-horizontal:absolute;mso-position-horizontal-relative:page;mso-position-vertical:absolute;mso-position-vertical-relative:text;v-text-anchor:top" coordsize="4362450,25400" o:gfxdata="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" path="m4362450,l,,,25400r4362450,l4362450,xe" fillcolor="black" stroked="f">
+              <v:shape w14:anchorId="3F8478CB" id="Graphic 2" o:spid="_x0000_s1026" style="position:absolute;margin-left:50.35pt;margin-top:11.95pt;width:343.5pt;height:2pt;z-index:-251662336;visibility:visible;mso-wrap-style:square;mso-wrap-distance-left:0;mso-wrap-distance-top:0;mso-wrap-distance-right:0;mso-wrap-distance-bottom:0;mso-position-horizontal:absolute;mso-position-horizontal-relative:page;mso-position-vertical:absolute;mso-position-vertical-relative:text;v-text-anchor:top" coordsize="4362450,25400" o:gfxdata="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" path="m4362450,l,,,25400r4362450,l4362450,xe" fillcolor="black" stroked="f">
                 <v:path arrowok="t"/>
                 <w10:wrap type="topAndBottom" anchorx="page"/>
               </v:shape>
@@ -1181,7 +1068,7 @@
           </mc:Choice>
           <mc:Fallback>
             <w:pict>
-              <v:shape w14:anchorId="5792FA88" id="Graphic 3" o:spid="_x0000_s1026" style="position:absolute;margin-left:50.35pt;margin-top:17.75pt;width:343.5pt;height:2pt;z-index:-251661312;visibility:visible;mso-wrap-style:square;mso-wrap-distance-left:0;mso-wrap-distance-top:0;mso-wrap-distance-right:0;mso-wrap-distance-bottom:0;mso-position-horizontal:absolute;mso-position-horizontal-relative:page;mso-position-vertical:absolute;mso-position-vertical-relative:text;v-text-anchor:top" coordsize="4362450,25400" o:gfxdata="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" path="m4362450,l,,,25400r4362450,l4362450,xe" fillcolor="black" stroked="f">
+              <v:shape w14:anchorId="617FE860" id="Graphic 3" o:spid="_x0000_s1026" style="position:absolute;margin-left:50.35pt;margin-top:17.75pt;width:343.5pt;height:2pt;z-index:-251661312;visibility:visible;mso-wrap-style:square;mso-wrap-distance-left:0;mso-wrap-distance-top:0;mso-wrap-distance-right:0;mso-wrap-distance-bottom:0;mso-position-horizontal:absolute;mso-position-horizontal-relative:page;mso-position-vertical:absolute;mso-position-vertical-relative:text;v-text-anchor:top" coordsize="4362450,25400" o:gfxdata="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" path="m4362450,l,,,25400r4362450,l4362450,xe" fillcolor="black" stroked="f">
                 <v:path arrowok="t"/>
                 <w10:wrap type="topAndBottom" anchorx="page"/>
               </v:shape>
@@ -1503,8 +1390,6 @@
         </w:rPr>
         <w:t>https://samuelbonifacio.vercel.app</w:t>
       </w:r>
-      <w:bookmarkStart w:id="0" w:name="_GoBack"/>
-      <w:bookmarkEnd w:id="0"/>
     </w:p>
     <w:p>
       <w:pPr>
@@ -1595,7 +1480,7 @@
           </mc:Choice>
           <mc:Fallback>
             <w:pict>
-              <v:shape w14:anchorId="204313AC" id="Graphic 4" o:spid="_x0000_s1026" style="position:absolute;margin-left:425.65pt;margin-top:12.2pt;width:150pt;height:2pt;z-index:-251656192;visibility:visible;mso-wrap-style:square;mso-wrap-distance-left:0;mso-wrap-distance-top:0;mso-wrap-distance-right:0;mso-wrap-distance-bottom:0;mso-position-horizontal:absolute;mso-position-horizontal-relative:page;mso-position-vertical:absolute;mso-position-vertical-relative:text;v-text-anchor:top" coordsize="1905000,25400" o:gfxdata="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" path="m1905000,l,,,25400r1905000,l1905000,xe" fillcolor="black" stroked="f">
+              <v:shape w14:anchorId="5813551E" id="Graphic 4" o:spid="_x0000_s1026" style="position:absolute;margin-left:425.65pt;margin-top:12.2pt;width:150pt;height:2pt;z-index:-251656192;visibility:visible;mso-wrap-style:square;mso-wrap-distance-left:0;mso-wrap-distance-top:0;mso-wrap-distance-right:0;mso-wrap-distance-bottom:0;mso-position-horizontal:absolute;mso-position-horizontal-relative:page;mso-position-vertical:absolute;mso-position-vertical-relative:text;v-text-anchor:top" coordsize="1905000,25400" o:gfxdata="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" path="m1905000,l,,,25400r1905000,l1905000,xe" fillcolor="black" stroked="f">
                 <v:path arrowok="t"/>
                 <w10:wrap type="topAndBottom" anchorx="page"/>
               </v:shape>
@@ -1978,7 +1863,7 @@
           </mc:Choice>
           <mc:Fallback>
             <w:pict>
-              <v:shape w14:anchorId="69FFCF1C" id="Graphic 5" o:spid="_x0000_s1026" style="position:absolute;margin-left:425.65pt;margin-top:12.05pt;width:150pt;height:2pt;z-index:-251655168;visibility:visible;mso-wrap-style:square;mso-wrap-distance-left:0;mso-wrap-distance-top:0;mso-wrap-distance-right:0;mso-wrap-distance-bottom:0;mso-position-horizontal:absolute;mso-position-horizontal-relative:page;mso-position-vertical:absolute;mso-position-vertical-relative:text;v-text-anchor:top" coordsize="1905000,25400" o:gfxdata="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" path="m1905000,l,,,25400r1905000,l1905000,xe" fillcolor="black" stroked="f">
+              <v:shape w14:anchorId="2ACB80CF" id="Graphic 5" o:spid="_x0000_s1026" style="position:absolute;margin-left:425.65pt;margin-top:12.05pt;width:150pt;height:2pt;z-index:-251655168;visibility:visible;mso-wrap-style:square;mso-wrap-distance-left:0;mso-wrap-distance-top:0;mso-wrap-distance-right:0;mso-wrap-distance-bottom:0;mso-position-horizontal:absolute;mso-position-horizontal-relative:page;mso-position-vertical:absolute;mso-position-vertical-relative:text;v-text-anchor:top" coordsize="1905000,25400" o:gfxdata="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" path="m1905000,l,,,25400r1905000,l1905000,xe" fillcolor="black" stroked="f">
                 <v:path arrowok="t"/>
                 <w10:wrap type="topAndBottom" anchorx="page"/>
               </v:shape>
@@ -2165,7 +2050,7 @@
           </mc:Choice>
           <mc:Fallback>
             <w:pict>
-              <v:shape w14:anchorId="4B5D0F10" id="Graphic 6" o:spid="_x0000_s1026" style="position:absolute;margin-left:425.65pt;margin-top:11.55pt;width:150pt;height:2pt;z-index:-251654144;visibility:visible;mso-wrap-style:square;mso-wrap-distance-left:0;mso-wrap-distance-top:0;mso-wrap-distance-right:0;mso-wrap-distance-bottom:0;mso-position-horizontal:absolute;mso-position-horizontal-relative:page;mso-position-vertical:absolute;mso-position-vertical-relative:text;v-text-anchor:top" coordsize="1905000,25400" o:gfxdata="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" path="m1905000,l,,,25400r1905000,l1905000,xe" fillcolor="black" stroked="f">
+              <v:shape w14:anchorId="3208B64E" id="Graphic 6" o:spid="_x0000_s1026" style="position:absolute;margin-left:425.65pt;margin-top:11.55pt;width:150pt;height:2pt;z-index:-251654144;visibility:visible;mso-wrap-style:square;mso-wrap-distance-left:0;mso-wrap-distance-top:0;mso-wrap-distance-right:0;mso-wrap-distance-bottom:0;mso-position-horizontal:absolute;mso-position-horizontal-relative:page;mso-position-vertical:absolute;mso-position-vertical-relative:text;v-text-anchor:top" coordsize="1905000,25400" o:gfxdata="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" path="m1905000,l,,,25400r1905000,l1905000,xe" fillcolor="black" stroked="f">
                 <v:path arrowok="t"/>
                 <w10:wrap type="topAndBottom" anchorx="page"/>
               </v:shape>
@@ -3479,7 +3364,7 @@
           </mc:Choice>
           <mc:Fallback>
             <w:pict>
-              <v:shape w14:anchorId="1F04B9F0" id="Graphic 1" o:spid="_x0000_s1026" style="position:absolute;margin-left:38.3pt;margin-top:26.85pt;width:544.2pt;height:3.7pt;flip:y;z-index:-251657216;visibility:visible;mso-wrap-style:square;mso-width-percent:0;mso-height-percent:0;mso-wrap-distance-left:0;mso-wrap-distance-top:0;mso-wrap-distance-right:0;mso-wrap-distance-bottom:0;mso-position-horizontal:absolute;mso-position-horizontal-relative:page;mso-position-vertical:absolute;mso-position-vertical-relative:text;mso-width-percent:0;mso-height-percent:0;mso-width-relative:margin;mso-height-relative:margin;v-text-anchor:top" coordsize="6795134,25400" o:gfxdata="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" path="m6795134,l,,,25400r6795134,l6795134,xe" fillcolor="black" stroked="f">
+              <v:shape w14:anchorId="229B7DD1" id="Graphic 1" o:spid="_x0000_s1026" style="position:absolute;margin-left:38.3pt;margin-top:26.85pt;width:544.2pt;height:3.7pt;flip:y;z-index:-251657216;visibility:visible;mso-wrap-style:square;mso-width-percent:0;mso-height-percent:0;mso-wrap-distance-left:0;mso-wrap-distance-top:0;mso-wrap-distance-right:0;mso-wrap-distance-bottom:0;mso-position-horizontal:absolute;mso-position-horizontal-relative:page;mso-position-vertical:absolute;mso-position-vertical-relative:text;mso-width-percent:0;mso-height-percent:0;mso-width-relative:margin;mso-height-relative:margin;v-text-anchor:top" coordsize="6795134,25400" o:gfxdata="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" path="m6795134,l,,,25400r6795134,l6795134,xe" fillcolor="black" stroked="f">
                 <v:path arrowok="t"/>
                 <w10:wrap type="topAndBottom" anchorx="page"/>
               </v:shape>

</xml_diff>

<commit_message>
fix: update CV details and project links & enhance tech badge styles
</commit_message>
<xml_diff>
--- a/public/utils/SamuelBonifacioCV.docx
+++ b/public/utils/SamuelBonifacioCV.docx
@@ -98,15 +98,81 @@
     </w:p>
     <w:p>
       <w:pPr>
-        <w:spacing w:before="90"/>
-        <w:ind w:left="288"/>
-        <w:rPr>
-          <w:rFonts w:ascii="Bahnschrift SemiLight" w:hAnsi="Bahnschrift SemiLight"/>
+        <w:pStyle w:val="Ttulo"/>
+        <w:rPr>
+          <w:rFonts w:ascii="Bahnschrift SemiLight" w:hAnsi="Bahnschrift SemiLight"/>
+          <w:b w:val="0"/>
+          <w:color w:val="A6A6A6" w:themeColor="background1" w:themeShade="A6"/>
           <w:sz w:val="24"/>
-        </w:rPr>
-      </w:pPr>
-      <w:bookmarkStart w:id="0" w:name="_GoBack"/>
-      <w:bookmarkEnd w:id="0"/>
+          <w:szCs w:val="24"/>
+        </w:rPr>
+      </w:pPr>
+      <w:proofErr w:type="spellStart"/>
+      <w:r>
+        <w:rPr>
+          <w:rFonts w:ascii="Bahnschrift SemiLight" w:hAnsi="Bahnschrift SemiLight"/>
+          <w:b w:val="0"/>
+          <w:color w:val="A6A6A6" w:themeColor="background1" w:themeShade="A6"/>
+          <w:sz w:val="24"/>
+          <w:szCs w:val="24"/>
+        </w:rPr>
+        <w:t>Frontend</w:t>
+      </w:r>
+      <w:proofErr w:type="spellEnd"/>
+      <w:r>
+        <w:rPr>
+          <w:rFonts w:ascii="Bahnschrift SemiLight" w:hAnsi="Bahnschrift SemiLight"/>
+          <w:b w:val="0"/>
+          <w:color w:val="A6A6A6" w:themeColor="background1" w:themeShade="A6"/>
+          <w:sz w:val="24"/>
+          <w:szCs w:val="24"/>
+        </w:rPr>
+        <w:t xml:space="preserve"> </w:t>
+      </w:r>
+      <w:proofErr w:type="spellStart"/>
+      <w:r>
+        <w:rPr>
+          <w:rFonts w:ascii="Bahnschrift SemiLight" w:hAnsi="Bahnschrift SemiLight"/>
+          <w:b w:val="0"/>
+          <w:color w:val="A6A6A6" w:themeColor="background1" w:themeShade="A6"/>
+          <w:sz w:val="24"/>
+          <w:szCs w:val="24"/>
+        </w:rPr>
+        <w:t>Developer</w:t>
+      </w:r>
+      <w:proofErr w:type="spellEnd"/>
+      <w:r>
+        <w:rPr>
+          <w:rFonts w:ascii="Bahnschrift SemiLight" w:hAnsi="Bahnschrift SemiLight"/>
+          <w:b w:val="0"/>
+          <w:color w:val="A6A6A6" w:themeColor="background1" w:themeShade="A6"/>
+          <w:sz w:val="24"/>
+          <w:szCs w:val="24"/>
+        </w:rPr>
+        <w:t xml:space="preserve"> Jr.</w:t>
+      </w:r>
+      <w:r>
+        <w:rPr>
+          <w:rFonts w:ascii="Bahnschrift SemiLight" w:hAnsi="Bahnschrift SemiLight"/>
+          <w:b w:val="0"/>
+          <w:color w:val="A6A6A6" w:themeColor="background1" w:themeShade="A6"/>
+          <w:sz w:val="24"/>
+          <w:szCs w:val="24"/>
+        </w:rPr>
+        <w:t xml:space="preserve">   </w:t>
+      </w:r>
+    </w:p>
+    <w:p>
+      <w:pPr>
+        <w:pStyle w:val="Ttulo"/>
+        <w:rPr>
+          <w:rFonts w:ascii="Bahnschrift SemiLight" w:hAnsi="Bahnschrift SemiLight"/>
+          <w:b w:val="0"/>
+          <w:color w:val="A6A6A6" w:themeColor="background1" w:themeShade="A6"/>
+          <w:sz w:val="24"/>
+          <w:szCs w:val="24"/>
+        </w:rPr>
+      </w:pPr>
       <w:r>
         <w:rPr>
           <w:rFonts w:ascii="Bahnschrift SemiLight" w:hAnsi="Bahnschrift SemiLight"/>
@@ -235,7 +301,7 @@
           </mc:Choice>
           <mc:Fallback>
             <w:pict>
-              <v:shape w14:anchorId="165C45EE" id="Graphic 1" o:spid="_x0000_s1026" style="position:absolute;margin-left:50.35pt;margin-top:10.75pt;width:535.05pt;height:2pt;z-index:-251663360;visibility:visible;mso-wrap-style:square;mso-wrap-distance-left:0;mso-wrap-distance-top:0;mso-wrap-distance-right:0;mso-wrap-distance-bottom:0;mso-position-horizontal:absolute;mso-position-horizontal-relative:page;mso-position-vertical:absolute;mso-position-vertical-relative:text;v-text-anchor:top" coordsize="6795134,25400" o:gfxdata="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" path="m6795134,l,,,25400r6795134,l6795134,xe" fillcolor="black" stroked="f">
+              <v:shape w14:anchorId="43D84C33" id="Graphic 1" o:spid="_x0000_s1026" style="position:absolute;margin-left:50.35pt;margin-top:10.75pt;width:535.05pt;height:2pt;z-index:-251663360;visibility:visible;mso-wrap-style:square;mso-wrap-distance-left:0;mso-wrap-distance-top:0;mso-wrap-distance-right:0;mso-wrap-distance-bottom:0;mso-position-horizontal:absolute;mso-position-horizontal-relative:page;mso-position-vertical:absolute;mso-position-vertical-relative:text;v-text-anchor:top" coordsize="6795134,25400" o:gfxdata="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" path="m6795134,l,,,25400r6795134,l6795134,xe" fillcolor="black" stroked="f">
                 <v:path arrowok="t"/>
                 <w10:wrap type="topAndBottom" anchorx="page"/>
               </v:shape>
@@ -487,7 +553,23 @@
           <w:spacing w:val="-2"/>
           <w:sz w:val="20"/>
         </w:rPr>
-        <w:t>Estudiante de cuarto ciclo de la carrera de Ingeniería de Software</w:t>
+        <w:t xml:space="preserve">Estudiante de </w:t>
+      </w:r>
+      <w:r>
+        <w:rPr>
+          <w:rFonts w:ascii="Bahnschrift SemiLight" w:hAnsi="Bahnschrift SemiLight"/>
+          <w:spacing w:val="-2"/>
+          <w:sz w:val="20"/>
+        </w:rPr>
+        <w:t>quinto</w:t>
+      </w:r>
+      <w:r>
+        <w:rPr>
+          <w:rFonts w:ascii="Bahnschrift SemiLight" w:hAnsi="Bahnschrift SemiLight"/>
+          <w:spacing w:val="-2"/>
+          <w:sz w:val="20"/>
+        </w:rPr>
+        <w:t xml:space="preserve"> ciclo de la carrera de Ingeniería de Software</w:t>
       </w:r>
     </w:p>
     <w:p>
@@ -600,14 +682,28 @@
           <w:rFonts w:ascii="Bahnschrift SemiLight" w:hAnsi="Bahnschrift SemiLight"/>
           <w:sz w:val="20"/>
         </w:rPr>
-        <w:t>200</w:t>
-      </w:r>
-      <w:r>
-        <w:rPr>
-          <w:rFonts w:ascii="Bahnschrift SemiLight" w:hAnsi="Bahnschrift SemiLight"/>
-          <w:sz w:val="20"/>
-        </w:rPr>
-        <w:t xml:space="preserve"> de 1809 alumnos)</w:t>
+        <w:t>500</w:t>
+      </w:r>
+      <w:r>
+        <w:rPr>
+          <w:rFonts w:ascii="Bahnschrift SemiLight" w:hAnsi="Bahnschrift SemiLight"/>
+          <w:sz w:val="20"/>
+        </w:rPr>
+        <w:t xml:space="preserve"> de </w:t>
+      </w:r>
+      <w:r>
+        <w:rPr>
+          <w:rFonts w:ascii="Bahnschrift SemiLight" w:hAnsi="Bahnschrift SemiLight"/>
+          <w:sz w:val="20"/>
+        </w:rPr>
+        <w:t>2460</w:t>
+      </w:r>
+      <w:r>
+        <w:rPr>
+          <w:rFonts w:ascii="Bahnschrift SemiLight" w:hAnsi="Bahnschrift SemiLight"/>
+          <w:sz w:val="20"/>
+        </w:rPr>
+        <w:t xml:space="preserve"> alumnos)</w:t>
       </w:r>
     </w:p>
     <w:p>
@@ -699,7 +795,7 @@
           </mc:Choice>
           <mc:Fallback>
             <w:pict>
-              <v:shape w14:anchorId="3F8478CB" id="Graphic 2" o:spid="_x0000_s1026" style="position:absolute;margin-left:50.35pt;margin-top:11.95pt;width:343.5pt;height:2pt;z-index:-251662336;visibility:visible;mso-wrap-style:square;mso-wrap-distance-left:0;mso-wrap-distance-top:0;mso-wrap-distance-right:0;mso-wrap-distance-bottom:0;mso-position-horizontal:absolute;mso-position-horizontal-relative:page;mso-position-vertical:absolute;mso-position-vertical-relative:text;v-text-anchor:top" coordsize="4362450,25400" o:gfxdata="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" path="m4362450,l,,,25400r4362450,l4362450,xe" fillcolor="black" stroked="f">
+              <v:shape w14:anchorId="60F9EFB2" id="Graphic 2" o:spid="_x0000_s1026" style="position:absolute;margin-left:50.35pt;margin-top:11.95pt;width:343.5pt;height:2pt;z-index:-251662336;visibility:visible;mso-wrap-style:square;mso-wrap-distance-left:0;mso-wrap-distance-top:0;mso-wrap-distance-right:0;mso-wrap-distance-bottom:0;mso-position-horizontal:absolute;mso-position-horizontal-relative:page;mso-position-vertical:absolute;mso-position-vertical-relative:text;v-text-anchor:top" coordsize="4362450,25400" o:gfxdata="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" path="m4362450,l,,,25400r4362450,l4362450,xe" fillcolor="black" stroked="f">
                 <v:path arrowok="t"/>
                 <w10:wrap type="topAndBottom" anchorx="page"/>
               </v:shape>
@@ -815,7 +911,15 @@
           <w:color w:val="666666"/>
           <w:spacing w:val="-2"/>
         </w:rPr>
-        <w:t>0-2024</w:t>
+        <w:t>0-202</w:t>
+      </w:r>
+      <w:r>
+        <w:rPr>
+          <w:rFonts w:ascii="Bahnschrift SemiLight" w:hAnsi="Bahnschrift SemiLight"/>
+          <w:color w:val="666666"/>
+          <w:spacing w:val="-2"/>
+        </w:rPr>
+        <w:t>5</w:t>
       </w:r>
       <w:r>
         <w:rPr>
@@ -883,8 +987,16 @@
         <w:rPr>
           <w:rFonts w:ascii="Bahnschrift SemiLight" w:hAnsi="Bahnschrift SemiLight"/>
         </w:rPr>
-        <w:t>Asistente de Ventas y Atención al Cliente</w:t>
-      </w:r>
+        <w:t xml:space="preserve">Asistente de Ventas y Desarrollador </w:t>
+      </w:r>
+      <w:proofErr w:type="spellStart"/>
+      <w:r>
+        <w:rPr>
+          <w:rFonts w:ascii="Bahnschrift SemiLight" w:hAnsi="Bahnschrift SemiLight"/>
+        </w:rPr>
+        <w:t>Frontend</w:t>
+      </w:r>
+      <w:proofErr w:type="spellEnd"/>
     </w:p>
     <w:p>
       <w:pPr>
@@ -910,7 +1022,79 @@
           <w:sz w:val="20"/>
           <w:szCs w:val="20"/>
         </w:rPr>
-        <w:t>Brindé asistencia en la atención al cliente, despachando productos solicitados de manera eficiente y cortés.</w:t>
+        <w:t xml:space="preserve">Lideré el desarrollo </w:t>
+      </w:r>
+      <w:proofErr w:type="spellStart"/>
+      <w:r>
+        <w:rPr>
+          <w:rFonts w:ascii="Bahnschrift SemiLight" w:hAnsi="Bahnschrift SemiLight"/>
+          <w:sz w:val="20"/>
+          <w:szCs w:val="20"/>
+        </w:rPr>
+        <w:t>frontend</w:t>
+      </w:r>
+      <w:proofErr w:type="spellEnd"/>
+      <w:r>
+        <w:rPr>
+          <w:rFonts w:ascii="Bahnschrift SemiLight" w:hAnsi="Bahnschrift SemiLight"/>
+          <w:sz w:val="20"/>
+          <w:szCs w:val="20"/>
+        </w:rPr>
+        <w:t xml:space="preserve"> de la aplicación e-</w:t>
+      </w:r>
+      <w:proofErr w:type="spellStart"/>
+      <w:r>
+        <w:rPr>
+          <w:rFonts w:ascii="Bahnschrift SemiLight" w:hAnsi="Bahnschrift SemiLight"/>
+          <w:sz w:val="20"/>
+          <w:szCs w:val="20"/>
+        </w:rPr>
+        <w:t>commerce</w:t>
+      </w:r>
+      <w:proofErr w:type="spellEnd"/>
+      <w:r>
+        <w:rPr>
+          <w:rFonts w:ascii="Bahnschrift SemiLight" w:hAnsi="Bahnschrift SemiLight"/>
+          <w:sz w:val="20"/>
+          <w:szCs w:val="20"/>
+        </w:rPr>
+        <w:t xml:space="preserve"> usando HTML, CSS y JavaScript; implementé diseño </w:t>
+      </w:r>
+      <w:proofErr w:type="spellStart"/>
+      <w:r>
+        <w:rPr>
+          <w:rFonts w:ascii="Bahnschrift SemiLight" w:hAnsi="Bahnschrift SemiLight"/>
+          <w:sz w:val="20"/>
+          <w:szCs w:val="20"/>
+        </w:rPr>
+        <w:t>responsive</w:t>
+      </w:r>
+      <w:proofErr w:type="spellEnd"/>
+      <w:r>
+        <w:rPr>
+          <w:rFonts w:ascii="Bahnschrift SemiLight" w:hAnsi="Bahnschrift SemiLight"/>
+          <w:sz w:val="20"/>
+          <w:szCs w:val="20"/>
+        </w:rPr>
+        <w:t xml:space="preserve"> y flujo de </w:t>
+      </w:r>
+      <w:proofErr w:type="spellStart"/>
+      <w:r>
+        <w:rPr>
+          <w:rFonts w:ascii="Bahnschrift SemiLight" w:hAnsi="Bahnschrift SemiLight"/>
+          <w:sz w:val="20"/>
+          <w:szCs w:val="20"/>
+        </w:rPr>
+        <w:t>checkout</w:t>
+      </w:r>
+      <w:proofErr w:type="spellEnd"/>
+      <w:r>
+        <w:rPr>
+          <w:rFonts w:ascii="Bahnschrift SemiLight" w:hAnsi="Bahnschrift SemiLight"/>
+          <w:sz w:val="20"/>
+          <w:szCs w:val="20"/>
+        </w:rPr>
+        <w:t>.</w:t>
       </w:r>
     </w:p>
     <w:p>
@@ -1068,7 +1252,7 @@
           </mc:Choice>
           <mc:Fallback>
             <w:pict>
-              <v:shape w14:anchorId="617FE860" id="Graphic 3" o:spid="_x0000_s1026" style="position:absolute;margin-left:50.35pt;margin-top:17.75pt;width:343.5pt;height:2pt;z-index:-251661312;visibility:visible;mso-wrap-style:square;mso-wrap-distance-left:0;mso-wrap-distance-top:0;mso-wrap-distance-right:0;mso-wrap-distance-bottom:0;mso-position-horizontal:absolute;mso-position-horizontal-relative:page;mso-position-vertical:absolute;mso-position-vertical-relative:text;v-text-anchor:top" coordsize="4362450,25400" o:gfxdata="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" path="m4362450,l,,,25400r4362450,l4362450,xe" fillcolor="black" stroked="f">
+              <v:shape w14:anchorId="7AC2E60A" id="Graphic 3" o:spid="_x0000_s1026" style="position:absolute;margin-left:50.35pt;margin-top:17.75pt;width:343.5pt;height:2pt;z-index:-251661312;visibility:visible;mso-wrap-style:square;mso-wrap-distance-left:0;mso-wrap-distance-top:0;mso-wrap-distance-right:0;mso-wrap-distance-bottom:0;mso-position-horizontal:absolute;mso-position-horizontal-relative:page;mso-position-vertical:absolute;mso-position-vertical-relative:text;v-text-anchor:top" coordsize="4362450,25400" o:gfxdata="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" path="m4362450,l,,,25400r4362450,l4362450,xe" fillcolor="black" stroked="f">
                 <v:path arrowok="t"/>
                 <w10:wrap type="topAndBottom" anchorx="page"/>
               </v:shape>
@@ -1105,19 +1289,8 @@
     </w:p>
     <w:p>
       <w:pPr>
-        <w:pStyle w:val="Textoindependiente"/>
-        <w:spacing w:before="65"/>
-        <w:rPr>
-          <w:rFonts w:ascii="Bahnschrift SemiLight" w:hAnsi="Bahnschrift SemiLight"/>
-          <w:b/>
-          <w:sz w:val="22"/>
-        </w:rPr>
-      </w:pPr>
-    </w:p>
-    <w:p>
-      <w:pPr>
         <w:pStyle w:val="Ttulo1"/>
-        <w:spacing w:line="240" w:lineRule="auto"/>
+        <w:spacing w:before="225" w:line="240" w:lineRule="auto"/>
         <w:rPr>
           <w:rFonts w:ascii="Bahnschrift SemiLight" w:hAnsi="Bahnschrift SemiLight"/>
           <w:spacing w:val="-2"/>
@@ -1126,220 +1299,28 @@
       <w:r>
         <w:rPr>
           <w:rFonts w:ascii="Bahnschrift SemiLight" w:hAnsi="Bahnschrift SemiLight"/>
+        </w:rPr>
+        <w:br/>
+      </w:r>
+      <w:r>
+        <w:rPr>
+          <w:rFonts w:ascii="Bahnschrift SemiLight" w:hAnsi="Bahnschrift SemiLight"/>
           <w:spacing w:val="-2"/>
         </w:rPr>
-        <w:t>Simulación de Netflix</w:t>
+        <w:t>JSR Librería</w:t>
       </w:r>
     </w:p>
     <w:p>
       <w:pPr>
         <w:pStyle w:val="Ttulo1"/>
-        <w:spacing w:line="240" w:lineRule="auto"/>
-        <w:rPr>
-          <w:rFonts w:ascii="Bahnschrift SemiLight" w:hAnsi="Bahnschrift SemiLight" w:cstheme="minorHAnsi"/>
-          <w:b/>
-          <w:color w:val="808080" w:themeColor="background1" w:themeShade="80"/>
+        <w:spacing w:before="225" w:line="240" w:lineRule="auto"/>
+        <w:rPr>
+          <w:rFonts w:ascii="Bahnschrift SemiLight" w:hAnsi="Bahnschrift SemiLight"/>
+          <w:color w:val="666666"/>
+          <w:spacing w:val="-2"/>
+          <w:w w:val="115"/>
           <w:sz w:val="18"/>
-          <w:szCs w:val="18"/>
-          <w:u w:val="single"/>
-        </w:rPr>
-      </w:pPr>
-      <w:r>
-        <w:rPr>
-          <w:rFonts w:ascii="Bahnschrift SemiLight" w:hAnsi="Bahnschrift SemiLight" w:cstheme="minorHAnsi"/>
-          <w:b/>
-          <w:color w:val="808080" w:themeColor="background1" w:themeShade="80"/>
-          <w:sz w:val="18"/>
-          <w:szCs w:val="18"/>
-          <w:u w:val="single"/>
-        </w:rPr>
-        <w:t>https://github.com/samuelbonifacio015/NetflixProyectoFinalAED</w:t>
-      </w:r>
-    </w:p>
-    <w:p>
-      <w:pPr>
-        <w:pStyle w:val="Textoindependiente"/>
-        <w:spacing w:before="45"/>
-        <w:rPr>
-          <w:rFonts w:ascii="Bahnschrift SemiLight" w:hAnsi="Bahnschrift SemiLight"/>
-          <w:sz w:val="18"/>
-        </w:rPr>
-      </w:pPr>
-    </w:p>
-    <w:p>
-      <w:pPr>
-        <w:pStyle w:val="Textoindependiente"/>
-        <w:spacing w:line="249" w:lineRule="auto"/>
-        <w:ind w:left="288"/>
-        <w:rPr>
-          <w:rFonts w:ascii="Bahnschrift SemiLight" w:hAnsi="Bahnschrift SemiLight"/>
-        </w:rPr>
-      </w:pPr>
-      <w:r>
-        <w:rPr>
-          <w:rFonts w:ascii="Bahnschrift SemiLight" w:hAnsi="Bahnschrift SemiLight"/>
-        </w:rPr>
-        <w:t>Aplicación desarrollada en C++ que simula las principales funcionalidades de Netflix en entorno consola.</w:t>
-      </w:r>
-    </w:p>
-    <w:p>
-      <w:pPr>
-        <w:pStyle w:val="Prrafodelista"/>
-        <w:widowControl/>
-        <w:numPr>
-          <w:ilvl w:val="0"/>
-          <w:numId w:val="7"/>
-        </w:numPr>
-        <w:autoSpaceDE/>
-        <w:autoSpaceDN/>
-        <w:rPr>
-          <w:rFonts w:ascii="Bahnschrift SemiLight" w:eastAsia="Times New Roman" w:hAnsi="Bahnschrift SemiLight" w:cs="Arial"/>
-          <w:sz w:val="20"/>
-          <w:szCs w:val="20"/>
-          <w:lang w:val="es-PE" w:eastAsia="es-PE"/>
-        </w:rPr>
-      </w:pPr>
-      <w:r>
-        <w:rPr>
-          <w:rFonts w:ascii="Bahnschrift SemiLight" w:eastAsia="Times New Roman" w:hAnsi="Bahnschrift SemiLight" w:cs="Arial"/>
-          <w:sz w:val="20"/>
-          <w:szCs w:val="20"/>
-          <w:lang w:val="es-PE" w:eastAsia="es-PE"/>
-        </w:rPr>
-        <w:t>Implementación de funciones clave, como visualización, almacenamiento, y reproducción de películas.</w:t>
-      </w:r>
-    </w:p>
-    <w:p>
-      <w:pPr>
-        <w:pStyle w:val="Prrafodelista"/>
-        <w:widowControl/>
-        <w:numPr>
-          <w:ilvl w:val="0"/>
-          <w:numId w:val="7"/>
-        </w:numPr>
-        <w:autoSpaceDE/>
-        <w:autoSpaceDN/>
-        <w:rPr>
-          <w:rFonts w:ascii="Bahnschrift SemiLight" w:eastAsia="Times New Roman" w:hAnsi="Bahnschrift SemiLight" w:cs="Arial"/>
-          <w:sz w:val="20"/>
-          <w:szCs w:val="20"/>
-          <w:lang w:val="es-PE" w:eastAsia="es-PE"/>
-        </w:rPr>
-      </w:pPr>
-      <w:r>
-        <w:rPr>
-          <w:rFonts w:ascii="Bahnschrift SemiLight" w:eastAsia="Times New Roman" w:hAnsi="Bahnschrift SemiLight" w:cs="Arial"/>
-          <w:sz w:val="20"/>
-          <w:szCs w:val="20"/>
-          <w:lang w:val="es-PE" w:eastAsia="es-PE"/>
-        </w:rPr>
-        <w:t xml:space="preserve">Gestión de una lista de películas mediante el uso de conceptos avanzados de </w:t>
-      </w:r>
-      <w:r>
-        <w:rPr>
-          <w:rFonts w:ascii="Bahnschrift SemiLight" w:eastAsia="Times New Roman" w:hAnsi="Bahnschrift SemiLight" w:cs="Arial"/>
-          <w:bCs/>
-          <w:sz w:val="20"/>
-          <w:szCs w:val="20"/>
-          <w:lang w:val="es-PE" w:eastAsia="es-PE"/>
-        </w:rPr>
-        <w:t>estructuras de datos</w:t>
-      </w:r>
-      <w:r>
-        <w:rPr>
-          <w:rFonts w:ascii="Bahnschrift SemiLight" w:eastAsia="Times New Roman" w:hAnsi="Bahnschrift SemiLight" w:cs="Arial"/>
-          <w:sz w:val="20"/>
-          <w:szCs w:val="20"/>
-          <w:lang w:val="es-PE" w:eastAsia="es-PE"/>
-        </w:rPr>
-        <w:t>.</w:t>
-      </w:r>
-    </w:p>
-    <w:p>
-      <w:pPr>
-        <w:pStyle w:val="Textoindependiente"/>
-        <w:spacing w:line="247" w:lineRule="auto"/>
-        <w:ind w:left="288" w:right="23"/>
-        <w:rPr>
-          <w:rFonts w:ascii="Bahnschrift SemiLight" w:hAnsi="Bahnschrift SemiLight"/>
-        </w:rPr>
-      </w:pPr>
-      <w:r>
-        <w:rPr>
-          <w:rFonts w:ascii="Bahnschrift SemiLight" w:hAnsi="Bahnschrift SemiLight"/>
-        </w:rPr>
-        <w:br/>
-      </w:r>
-    </w:p>
-    <w:p>
-      <w:pPr>
-        <w:spacing w:before="91"/>
-        <w:ind w:left="259"/>
-        <w:rPr>
-          <w:rFonts w:ascii="Bahnschrift SemiLight" w:hAnsi="Bahnschrift SemiLight"/>
-          <w:b/>
-        </w:rPr>
-      </w:pPr>
-      <w:r>
-        <w:rPr>
-          <w:rFonts w:ascii="Bahnschrift SemiLight" w:hAnsi="Bahnschrift SemiLight"/>
-        </w:rPr>
-        <w:br w:type="column"/>
-      </w:r>
-      <w:r>
-        <w:rPr>
-          <w:rFonts w:ascii="Bahnschrift SemiLight" w:hAnsi="Bahnschrift SemiLight"/>
-          <w:b/>
-          <w:spacing w:val="-2"/>
-        </w:rPr>
-        <w:t>Contacto</w:t>
-      </w:r>
-    </w:p>
-    <w:p>
-      <w:pPr>
-        <w:pStyle w:val="Textoindependiente"/>
-        <w:spacing w:before="229"/>
-        <w:ind w:left="259"/>
-        <w:rPr>
-          <w:rFonts w:ascii="Bahnschrift SemiLight" w:hAnsi="Bahnschrift SemiLight"/>
-        </w:rPr>
-      </w:pPr>
-      <w:r>
-        <w:rPr>
-          <w:rFonts w:ascii="Bahnschrift SemiLight" w:hAnsi="Bahnschrift SemiLight"/>
-          <w:spacing w:val="-4"/>
-        </w:rPr>
-        <w:t>+51</w:t>
-      </w:r>
-      <w:r>
-        <w:rPr>
-          <w:rFonts w:ascii="Bahnschrift SemiLight" w:hAnsi="Bahnschrift SemiLight"/>
-          <w:spacing w:val="-11"/>
-        </w:rPr>
-        <w:t xml:space="preserve"> </w:t>
-      </w:r>
-      <w:r>
-        <w:rPr>
-          <w:rFonts w:ascii="Bahnschrift SemiLight" w:hAnsi="Bahnschrift SemiLight"/>
-          <w:spacing w:val="-2"/>
-        </w:rPr>
-        <w:t>9</w:t>
-      </w:r>
-      <w:r>
-        <w:rPr>
-          <w:rFonts w:ascii="Bahnschrift SemiLight" w:hAnsi="Bahnschrift SemiLight"/>
-          <w:spacing w:val="-2"/>
-        </w:rPr>
-        <w:t>13558362</w:t>
-      </w:r>
-    </w:p>
-    <w:p>
-      <w:pPr>
-        <w:pStyle w:val="Textoindependiente"/>
-        <w:spacing w:before="10"/>
-        <w:ind w:left="259"/>
-        <w:rPr>
-          <w:rFonts w:ascii="Bahnschrift SemiLight" w:hAnsi="Bahnschrift SemiLight"/>
+          <w:u w:val="single" w:color="666666"/>
         </w:rPr>
       </w:pPr>
       <w:hyperlink r:id="rId6" w:history="1">
@@ -1348,8 +1329,156 @@
             <w:rStyle w:val="Hipervnculo"/>
             <w:rFonts w:ascii="Bahnschrift SemiLight" w:hAnsi="Bahnschrift SemiLight"/>
             <w:spacing w:val="-2"/>
+            <w:w w:val="115"/>
+            <w:sz w:val="18"/>
           </w:rPr>
-          <w:t>samuelbonifacio015@gmail.com</w:t>
+          <w:t>https://github.com/samuelbonifacio015/JSR-Libreria</w:t>
+        </w:r>
+      </w:hyperlink>
+    </w:p>
+    <w:p>
+      <w:pPr>
+        <w:pStyle w:val="Textoindependiente"/>
+        <w:spacing w:before="46"/>
+        <w:rPr>
+          <w:rFonts w:ascii="Bahnschrift SemiLight" w:hAnsi="Bahnschrift SemiLight"/>
+          <w:sz w:val="18"/>
+        </w:rPr>
+      </w:pPr>
+    </w:p>
+    <w:p>
+      <w:pPr>
+        <w:pStyle w:val="Textoindependiente"/>
+        <w:spacing w:line="247" w:lineRule="auto"/>
+        <w:ind w:left="288" w:right="23"/>
+        <w:rPr>
+          <w:rFonts w:ascii="Bahnschrift SemiLight" w:hAnsi="Bahnschrift SemiLight"/>
+        </w:rPr>
+      </w:pPr>
+      <w:r>
+        <w:rPr>
+          <w:rFonts w:ascii="Bahnschrift SemiLight" w:hAnsi="Bahnschrift SemiLight"/>
+        </w:rPr>
+        <w:t>Contribuí al desarrollo de una aplicación web e-</w:t>
+      </w:r>
+      <w:proofErr w:type="spellStart"/>
+      <w:r>
+        <w:rPr>
+          <w:rFonts w:ascii="Bahnschrift SemiLight" w:hAnsi="Bahnschrift SemiLight"/>
+        </w:rPr>
+        <w:t>commerce</w:t>
+      </w:r>
+      <w:proofErr w:type="spellEnd"/>
+      <w:r>
+        <w:rPr>
+          <w:rFonts w:ascii="Bahnschrift SemiLight" w:hAnsi="Bahnschrift SemiLight"/>
+        </w:rPr>
+        <w:t xml:space="preserve"> desde cero usando </w:t>
+      </w:r>
+      <w:proofErr w:type="gramStart"/>
+      <w:r>
+        <w:rPr>
+          <w:rFonts w:ascii="Bahnschrift SemiLight" w:hAnsi="Bahnschrift SemiLight"/>
+        </w:rPr>
+        <w:t>HTML,CSS</w:t>
+      </w:r>
+      <w:proofErr w:type="gramEnd"/>
+      <w:r>
+        <w:rPr>
+          <w:rFonts w:ascii="Bahnschrift SemiLight" w:hAnsi="Bahnschrift SemiLight"/>
+        </w:rPr>
+        <w:t xml:space="preserve"> y JS. El proceso de creación de esta aplicación me ayudó a integrarme en un equipo de desarrollo y trabajar con metodologías ágiles.</w:t>
+      </w:r>
+    </w:p>
+    <w:p>
+      <w:pPr>
+        <w:pStyle w:val="Textoindependiente"/>
+        <w:spacing w:line="247" w:lineRule="auto"/>
+        <w:ind w:right="23"/>
+        <w:rPr>
+          <w:rFonts w:ascii="Bahnschrift SemiLight" w:hAnsi="Bahnschrift SemiLight"/>
+        </w:rPr>
+      </w:pPr>
+    </w:p>
+    <w:p>
+      <w:pPr>
+        <w:spacing w:before="91"/>
+        <w:ind w:left="259"/>
+        <w:rPr>
+          <w:rFonts w:ascii="Bahnschrift SemiLight" w:hAnsi="Bahnschrift SemiLight"/>
+          <w:b/>
+        </w:rPr>
+      </w:pPr>
+      <w:r>
+        <w:rPr>
+          <w:rFonts w:ascii="Bahnschrift SemiLight" w:hAnsi="Bahnschrift SemiLight"/>
+        </w:rPr>
+        <w:br w:type="column"/>
+      </w:r>
+      <w:r>
+        <w:rPr>
+          <w:rFonts w:ascii="Bahnschrift SemiLight" w:hAnsi="Bahnschrift SemiLight"/>
+          <w:b/>
+          <w:spacing w:val="-2"/>
+        </w:rPr>
+        <w:t>Contacto</w:t>
+      </w:r>
+    </w:p>
+    <w:p>
+      <w:pPr>
+        <w:pStyle w:val="Textoindependiente"/>
+        <w:spacing w:before="229"/>
+        <w:ind w:left="259"/>
+        <w:rPr>
+          <w:rFonts w:ascii="Bahnschrift SemiLight" w:hAnsi="Bahnschrift SemiLight"/>
+        </w:rPr>
+      </w:pPr>
+      <w:r>
+        <w:rPr>
+          <w:rFonts w:ascii="Bahnschrift SemiLight" w:hAnsi="Bahnschrift SemiLight"/>
+          <w:spacing w:val="-4"/>
+        </w:rPr>
+        <w:t>+51</w:t>
+      </w:r>
+      <w:r>
+        <w:rPr>
+          <w:rFonts w:ascii="Bahnschrift SemiLight" w:hAnsi="Bahnschrift SemiLight"/>
+          <w:spacing w:val="-11"/>
+        </w:rPr>
+        <w:t xml:space="preserve"> </w:t>
+      </w:r>
+      <w:r>
+        <w:rPr>
+          <w:rFonts w:ascii="Bahnschrift SemiLight" w:hAnsi="Bahnschrift SemiLight"/>
+          <w:spacing w:val="-2"/>
+        </w:rPr>
+        <w:t>9</w:t>
+      </w:r>
+      <w:r>
+        <w:rPr>
+          <w:rFonts w:ascii="Bahnschrift SemiLight" w:hAnsi="Bahnschrift SemiLight"/>
+          <w:spacing w:val="-2"/>
+        </w:rPr>
+        <w:t>13558362</w:t>
+      </w:r>
+    </w:p>
+    <w:p>
+      <w:pPr>
+        <w:pStyle w:val="Textoindependiente"/>
+        <w:spacing w:before="10"/>
+        <w:ind w:left="259"/>
+        <w:rPr>
+          <w:rFonts w:ascii="Bahnschrift SemiLight" w:hAnsi="Bahnschrift SemiLight"/>
+        </w:rPr>
+      </w:pPr>
+      <w:hyperlink r:id="rId7" w:history="1">
+        <w:r>
+          <w:rPr>
+            <w:rStyle w:val="Hipervnculo"/>
+            <w:rFonts w:ascii="Bahnschrift SemiLight" w:hAnsi="Bahnschrift SemiLight"/>
+            <w:spacing w:val="-2"/>
+          </w:rPr>
+          <w:t>samuelbonifacio019@gmail.com</w:t>
         </w:r>
       </w:hyperlink>
     </w:p>
@@ -1363,7 +1492,7 @@
           <w:rFonts w:ascii="Bahnschrift SemiLight" w:hAnsi="Bahnschrift SemiLight"/>
         </w:rPr>
       </w:pPr>
-      <w:hyperlink r:id="rId7" w:history="1">
+      <w:hyperlink r:id="rId8" w:history="1">
         <w:r>
           <w:rPr>
             <w:rStyle w:val="Hipervnculo"/>
@@ -1383,12 +1512,32 @@
           <w:rFonts w:ascii="Bahnschrift SemiLight" w:hAnsi="Bahnschrift SemiLight"/>
         </w:rPr>
       </w:pPr>
-      <w:r>
+      <w:hyperlink r:id="rId9" w:history="1">
+        <w:r>
+          <w:rPr>
+            <w:rStyle w:val="Hipervnculo"/>
+            <w:rFonts w:ascii="Bahnschrift SemiLight" w:hAnsi="Bahnschrift SemiLight"/>
+          </w:rPr>
+          <w:t>https://samuelbonifacio.vercel.app</w:t>
+        </w:r>
+      </w:hyperlink>
+    </w:p>
+    <w:p>
+      <w:pPr>
+        <w:pStyle w:val="Textoindependiente"/>
+        <w:spacing w:before="119"/>
+        <w:ind w:left="259"/>
         <w:rPr>
           <w:rStyle w:val="Hipervnculo"/>
           <w:rFonts w:ascii="Bahnschrift SemiLight" w:hAnsi="Bahnschrift SemiLight"/>
         </w:rPr>
-        <w:t>https://samuelbonifacio.vercel.app</w:t>
+      </w:pPr>
+      <w:r>
+        <w:rPr>
+          <w:rStyle w:val="Hipervnculo"/>
+          <w:rFonts w:ascii="Bahnschrift SemiLight" w:hAnsi="Bahnschrift SemiLight"/>
+        </w:rPr>
+        <w:t>https://www.linkedin.com/in/samuelbonifacio015</w:t>
       </w:r>
     </w:p>
     <w:p>
@@ -1480,7 +1629,7 @@
           </mc:Choice>
           <mc:Fallback>
             <w:pict>
-              <v:shape w14:anchorId="5813551E" id="Graphic 4" o:spid="_x0000_s1026" style="position:absolute;margin-left:425.65pt;margin-top:12.2pt;width:150pt;height:2pt;z-index:-251656192;visibility:visible;mso-wrap-style:square;mso-wrap-distance-left:0;mso-wrap-distance-top:0;mso-wrap-distance-right:0;mso-wrap-distance-bottom:0;mso-position-horizontal:absolute;mso-position-horizontal-relative:page;mso-position-vertical:absolute;mso-position-vertical-relative:text;v-text-anchor:top" coordsize="1905000,25400" o:gfxdata="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" path="m1905000,l,,,25400r1905000,l1905000,xe" fillcolor="black" stroked="f">
+              <v:shape w14:anchorId="7EEF774B" id="Graphic 4" o:spid="_x0000_s1026" style="position:absolute;margin-left:425.65pt;margin-top:12.2pt;width:150pt;height:2pt;z-index:-251656192;visibility:visible;mso-wrap-style:square;mso-wrap-distance-left:0;mso-wrap-distance-top:0;mso-wrap-distance-right:0;mso-wrap-distance-bottom:0;mso-position-horizontal:absolute;mso-position-horizontal-relative:page;mso-position-vertical:absolute;mso-position-vertical-relative:text;v-text-anchor:top" coordsize="1905000,25400" o:gfxdata="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" path="m1905000,l,,,25400r1905000,l1905000,xe" fillcolor="black" stroked="f">
                 <v:path arrowok="t"/>
                 <w10:wrap type="topAndBottom" anchorx="page"/>
               </v:shape>
@@ -1863,7 +2012,7 @@
           </mc:Choice>
           <mc:Fallback>
             <w:pict>
-              <v:shape w14:anchorId="2ACB80CF" id="Graphic 5" o:spid="_x0000_s1026" style="position:absolute;margin-left:425.65pt;margin-top:12.05pt;width:150pt;height:2pt;z-index:-251655168;visibility:visible;mso-wrap-style:square;mso-wrap-distance-left:0;mso-wrap-distance-top:0;mso-wrap-distance-right:0;mso-wrap-distance-bottom:0;mso-position-horizontal:absolute;mso-position-horizontal-relative:page;mso-position-vertical:absolute;mso-position-vertical-relative:text;v-text-anchor:top" coordsize="1905000,25400" o:gfxdata="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" path="m1905000,l,,,25400r1905000,l1905000,xe" fillcolor="black" stroked="f">
+              <v:shape w14:anchorId="09D168D4" id="Graphic 5" o:spid="_x0000_s1026" style="position:absolute;margin-left:425.65pt;margin-top:12.05pt;width:150pt;height:2pt;z-index:-251655168;visibility:visible;mso-wrap-style:square;mso-wrap-distance-left:0;mso-wrap-distance-top:0;mso-wrap-distance-right:0;mso-wrap-distance-bottom:0;mso-position-horizontal:absolute;mso-position-horizontal-relative:page;mso-position-vertical:absolute;mso-position-vertical-relative:text;v-text-anchor:top" coordsize="1905000,25400" o:gfxdata="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" path="m1905000,l,,,25400r1905000,l1905000,xe" fillcolor="black" stroked="f">
                 <v:path arrowok="t"/>
                 <w10:wrap type="topAndBottom" anchorx="page"/>
               </v:shape>
@@ -2050,7 +2199,7 @@
           </mc:Choice>
           <mc:Fallback>
             <w:pict>
-              <v:shape w14:anchorId="3208B64E" id="Graphic 6" o:spid="_x0000_s1026" style="position:absolute;margin-left:425.65pt;margin-top:11.55pt;width:150pt;height:2pt;z-index:-251654144;visibility:visible;mso-wrap-style:square;mso-wrap-distance-left:0;mso-wrap-distance-top:0;mso-wrap-distance-right:0;mso-wrap-distance-bottom:0;mso-position-horizontal:absolute;mso-position-horizontal-relative:page;mso-position-vertical:absolute;mso-position-vertical-relative:text;v-text-anchor:top" coordsize="1905000,25400" o:gfxdata="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" path="m1905000,l,,,25400r1905000,l1905000,xe" fillcolor="black" stroked="f">
+              <v:shape w14:anchorId="716566FB" id="Graphic 6" o:spid="_x0000_s1026" style="position:absolute;margin-left:425.65pt;margin-top:11.55pt;width:150pt;height:2pt;z-index:-251654144;visibility:visible;mso-wrap-style:square;mso-wrap-distance-left:0;mso-wrap-distance-top:0;mso-wrap-distance-right:0;mso-wrap-distance-bottom:0;mso-position-horizontal:absolute;mso-position-horizontal-relative:page;mso-position-vertical:absolute;mso-position-vertical-relative:text;v-text-anchor:top" coordsize="1905000,25400" o:gfxdata="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" path="m1905000,l,,,25400r1905000,l1905000,xe" fillcolor="black" stroked="f">
                 <v:path arrowok="t"/>
                 <w10:wrap type="topAndBottom" anchorx="page"/>
               </v:shape>
@@ -2139,13 +2288,11 @@
         <w:ind w:right="487"/>
         <w:rPr>
           <w:rFonts w:ascii="Bahnschrift SemiLight" w:hAnsi="Bahnschrift SemiLight"/>
-          <w:sz w:val="20"/>
-        </w:rPr>
-      </w:pPr>
-      <w:r>
-        <w:rPr>
-          <w:rFonts w:ascii="Bahnschrift SemiLight" w:hAnsi="Bahnschrift SemiLight"/>
-          <w:sz w:val="20"/>
+        </w:rPr>
+      </w:pPr>
+      <w:r>
+        <w:rPr>
+          <w:rFonts w:ascii="Bahnschrift SemiLight" w:hAnsi="Bahnschrift SemiLight"/>
         </w:rPr>
         <w:t>Microsoft</w:t>
       </w:r>
@@ -2153,14 +2300,12 @@
         <w:rPr>
           <w:rFonts w:ascii="Bahnschrift SemiLight" w:hAnsi="Bahnschrift SemiLight"/>
           <w:spacing w:val="-14"/>
-          <w:sz w:val="20"/>
         </w:rPr>
         <w:t xml:space="preserve"> </w:t>
       </w:r>
       <w:r>
         <w:rPr>
           <w:rFonts w:ascii="Bahnschrift SemiLight" w:hAnsi="Bahnschrift SemiLight"/>
-          <w:sz w:val="20"/>
         </w:rPr>
         <w:t>Word,</w:t>
       </w:r>
@@ -2168,14 +2313,12 @@
         <w:rPr>
           <w:rFonts w:ascii="Bahnschrift SemiLight" w:hAnsi="Bahnschrift SemiLight"/>
           <w:spacing w:val="-14"/>
-          <w:sz w:val="20"/>
         </w:rPr>
         <w:t xml:space="preserve"> </w:t>
       </w:r>
       <w:r>
         <w:rPr>
           <w:rFonts w:ascii="Bahnschrift SemiLight" w:hAnsi="Bahnschrift SemiLight"/>
-          <w:sz w:val="20"/>
         </w:rPr>
         <w:t xml:space="preserve">PowerPoint, </w:t>
       </w:r>
@@ -2183,7 +2326,6 @@
         <w:rPr>
           <w:rFonts w:ascii="Bahnschrift SemiLight" w:hAnsi="Bahnschrift SemiLight"/>
           <w:spacing w:val="-2"/>
-          <w:sz w:val="20"/>
         </w:rPr>
         <w:t>Excel</w:t>
       </w:r>
@@ -2191,7 +2333,6 @@
         <w:rPr>
           <w:rFonts w:ascii="Bahnschrift SemiLight" w:hAnsi="Bahnschrift SemiLight"/>
           <w:spacing w:val="-2"/>
-          <w:sz w:val="20"/>
         </w:rPr>
         <w:t>.</w:t>
       </w:r>
@@ -2209,22 +2350,19 @@
         <w:spacing w:before="26"/>
         <w:rPr>
           <w:rFonts w:ascii="Bahnschrift SemiLight" w:hAnsi="Bahnschrift SemiLight"/>
-          <w:sz w:val="20"/>
         </w:rPr>
       </w:pPr>
       <w:r>
         <w:rPr>
           <w:rFonts w:ascii="Bahnschrift SemiLight" w:hAnsi="Bahnschrift SemiLight"/>
           <w:spacing w:val="-4"/>
-          <w:sz w:val="20"/>
-        </w:rPr>
-        <w:t>Visual</w:t>
-      </w:r>
-      <w:r>
-        <w:rPr>
-          <w:rFonts w:ascii="Bahnschrift SemiLight" w:hAnsi="Bahnschrift SemiLight"/>
-          <w:spacing w:val="-6"/>
-          <w:sz w:val="20"/>
+        </w:rPr>
+        <w:t>Git,</w:t>
+      </w:r>
+      <w:r>
+        <w:rPr>
+          <w:rFonts w:ascii="Bahnschrift SemiLight" w:hAnsi="Bahnschrift SemiLight"/>
+          <w:spacing w:val="-5"/>
         </w:rPr>
         <w:t xml:space="preserve"> </w:t>
       </w:r>
@@ -2232,39 +2370,6 @@
         <w:rPr>
           <w:rFonts w:ascii="Bahnschrift SemiLight" w:hAnsi="Bahnschrift SemiLight"/>
           <w:spacing w:val="-4"/>
-          <w:sz w:val="20"/>
-        </w:rPr>
-        <w:t>Studio,</w:t>
-      </w:r>
-      <w:r>
-        <w:rPr>
-          <w:rFonts w:ascii="Bahnschrift SemiLight" w:hAnsi="Bahnschrift SemiLight"/>
-          <w:spacing w:val="-5"/>
-          <w:sz w:val="20"/>
-        </w:rPr>
-        <w:t xml:space="preserve"> </w:t>
-      </w:r>
-      <w:r>
-        <w:rPr>
-          <w:rFonts w:ascii="Bahnschrift SemiLight" w:hAnsi="Bahnschrift SemiLight"/>
-          <w:spacing w:val="-4"/>
-          <w:sz w:val="20"/>
-        </w:rPr>
-        <w:t>Git,</w:t>
-      </w:r>
-      <w:r>
-        <w:rPr>
-          <w:rFonts w:ascii="Bahnschrift SemiLight" w:hAnsi="Bahnschrift SemiLight"/>
-          <w:spacing w:val="-5"/>
-          <w:sz w:val="20"/>
-        </w:rPr>
-        <w:t xml:space="preserve"> </w:t>
-      </w:r>
-      <w:r>
-        <w:rPr>
-          <w:rFonts w:ascii="Bahnschrift SemiLight" w:hAnsi="Bahnschrift SemiLight"/>
-          <w:spacing w:val="-4"/>
-          <w:sz w:val="20"/>
         </w:rPr>
         <w:t>GitHub.</w:t>
       </w:r>
@@ -2283,21 +2388,52 @@
         <w:ind w:right="233"/>
         <w:rPr>
           <w:rFonts w:ascii="Bahnschrift SemiLight" w:hAnsi="Bahnschrift SemiLight"/>
-          <w:sz w:val="20"/>
-        </w:rPr>
-      </w:pPr>
-      <w:r>
-        <w:rPr>
-          <w:rFonts w:ascii="Bahnschrift SemiLight" w:hAnsi="Bahnschrift SemiLight"/>
-          <w:sz w:val="20"/>
-        </w:rPr>
-        <w:t xml:space="preserve">C++, C#, Python, JavaScript, </w:t>
+        </w:rPr>
+      </w:pPr>
+      <w:r>
+        <w:rPr>
+          <w:rFonts w:ascii="Bahnschrift SemiLight" w:hAnsi="Bahnschrift SemiLight"/>
+        </w:rPr>
+        <w:t xml:space="preserve">C++, C#, Python, </w:t>
+      </w:r>
+      <w:r>
+        <w:rPr>
+          <w:rFonts w:ascii="Bahnschrift SemiLight" w:hAnsi="Bahnschrift SemiLight"/>
+        </w:rPr>
+        <w:t>An</w:t>
+      </w:r>
+      <w:bookmarkStart w:id="0" w:name="_GoBack"/>
+      <w:bookmarkEnd w:id="0"/>
+      <w:r>
+        <w:rPr>
+          <w:rFonts w:ascii="Bahnschrift SemiLight" w:hAnsi="Bahnschrift SemiLight"/>
+        </w:rPr>
+        <w:t xml:space="preserve">gular, </w:t>
+      </w:r>
+      <w:proofErr w:type="spellStart"/>
+      <w:r>
+        <w:rPr>
+          <w:rFonts w:ascii="Bahnschrift SemiLight" w:hAnsi="Bahnschrift SemiLight"/>
+        </w:rPr>
+        <w:t>Vue</w:t>
+      </w:r>
+      <w:proofErr w:type="spellEnd"/>
+      <w:r>
+        <w:rPr>
+          <w:rFonts w:ascii="Bahnschrift SemiLight" w:hAnsi="Bahnschrift SemiLight"/>
+        </w:rPr>
+        <w:t xml:space="preserve">, </w:t>
+      </w:r>
+      <w:r>
+        <w:rPr>
+          <w:rFonts w:ascii="Bahnschrift SemiLight" w:hAnsi="Bahnschrift SemiLight"/>
+        </w:rPr>
+        <w:t xml:space="preserve">JavaScript, </w:t>
       </w:r>
       <w:r>
         <w:rPr>
           <w:rFonts w:ascii="Bahnschrift SemiLight" w:hAnsi="Bahnschrift SemiLight"/>
           <w:spacing w:val="-4"/>
-          <w:sz w:val="20"/>
         </w:rPr>
         <w:t>HTML,</w:t>
       </w:r>
@@ -2305,7 +2441,6 @@
         <w:rPr>
           <w:rFonts w:ascii="Bahnschrift SemiLight" w:hAnsi="Bahnschrift SemiLight"/>
           <w:spacing w:val="-12"/>
-          <w:sz w:val="20"/>
         </w:rPr>
         <w:t xml:space="preserve"> </w:t>
       </w:r>
@@ -2313,7 +2448,6 @@
         <w:rPr>
           <w:rFonts w:ascii="Bahnschrift SemiLight" w:hAnsi="Bahnschrift SemiLight"/>
           <w:spacing w:val="-4"/>
-          <w:sz w:val="20"/>
         </w:rPr>
         <w:t>CSS,</w:t>
       </w:r>
@@ -2321,7 +2455,6 @@
         <w:rPr>
           <w:rFonts w:ascii="Bahnschrift SemiLight" w:hAnsi="Bahnschrift SemiLight"/>
           <w:spacing w:val="-11"/>
-          <w:sz w:val="20"/>
         </w:rPr>
         <w:t xml:space="preserve"> </w:t>
       </w:r>
@@ -2330,7 +2463,6 @@
         <w:rPr>
           <w:rFonts w:ascii="Bahnschrift SemiLight" w:hAnsi="Bahnschrift SemiLight"/>
           <w:spacing w:val="-4"/>
-          <w:sz w:val="20"/>
         </w:rPr>
         <w:t>Tailwind</w:t>
       </w:r>
@@ -2339,7 +2471,6 @@
         <w:rPr>
           <w:rFonts w:ascii="Bahnschrift SemiLight" w:hAnsi="Bahnschrift SemiLight"/>
           <w:spacing w:val="-4"/>
-          <w:sz w:val="20"/>
         </w:rPr>
         <w:t>,</w:t>
       </w:r>
@@ -2347,7 +2478,6 @@
         <w:rPr>
           <w:rFonts w:ascii="Bahnschrift SemiLight" w:hAnsi="Bahnschrift SemiLight"/>
           <w:spacing w:val="-12"/>
-          <w:sz w:val="20"/>
         </w:rPr>
         <w:t xml:space="preserve"> </w:t>
       </w:r>
@@ -2356,7 +2486,6 @@
         <w:rPr>
           <w:rFonts w:ascii="Bahnschrift SemiLight" w:hAnsi="Bahnschrift SemiLight"/>
           <w:spacing w:val="-4"/>
-          <w:sz w:val="20"/>
         </w:rPr>
         <w:t>TypeScript</w:t>
       </w:r>
@@ -2365,7 +2494,6 @@
         <w:rPr>
           <w:rFonts w:ascii="Bahnschrift SemiLight" w:hAnsi="Bahnschrift SemiLight"/>
           <w:spacing w:val="-4"/>
-          <w:sz w:val="20"/>
         </w:rPr>
         <w:t xml:space="preserve">, </w:t>
       </w:r>
@@ -2374,7 +2502,6 @@
         <w:rPr>
           <w:rFonts w:ascii="Bahnschrift SemiLight" w:hAnsi="Bahnschrift SemiLight"/>
           <w:spacing w:val="-4"/>
-          <w:sz w:val="20"/>
         </w:rPr>
         <w:t>React</w:t>
       </w:r>
@@ -2383,49 +2510,13 @@
         <w:rPr>
           <w:rFonts w:ascii="Bahnschrift SemiLight" w:hAnsi="Bahnschrift SemiLight"/>
           <w:spacing w:val="-4"/>
-          <w:sz w:val="20"/>
         </w:rPr>
         <w:t xml:space="preserve">, </w:t>
       </w:r>
       <w:r>
         <w:rPr>
           <w:rFonts w:ascii="Bahnschrift SemiLight" w:hAnsi="Bahnschrift SemiLight"/>
-          <w:spacing w:val="-4"/>
-          <w:sz w:val="20"/>
-        </w:rPr>
-        <w:t xml:space="preserve">Bootstrap, </w:t>
-      </w:r>
-      <w:proofErr w:type="spellStart"/>
-      <w:r>
-        <w:rPr>
-          <w:rFonts w:ascii="Bahnschrift SemiLight" w:hAnsi="Bahnschrift SemiLight"/>
           <w:spacing w:val="-6"/>
-          <w:sz w:val="20"/>
-        </w:rPr>
-        <w:t>Go</w:t>
-      </w:r>
-      <w:proofErr w:type="spellEnd"/>
-      <w:r>
-        <w:rPr>
-          <w:rFonts w:ascii="Bahnschrift SemiLight" w:hAnsi="Bahnschrift SemiLight"/>
-          <w:spacing w:val="-6"/>
-          <w:sz w:val="20"/>
-        </w:rPr>
-        <w:t>,</w:t>
-      </w:r>
-      <w:r>
-        <w:rPr>
-          <w:rFonts w:ascii="Bahnschrift SemiLight" w:hAnsi="Bahnschrift SemiLight"/>
-          <w:spacing w:val="-6"/>
-          <w:sz w:val="20"/>
-        </w:rPr>
-        <w:t xml:space="preserve"> </w:t>
-      </w:r>
-      <w:r>
-        <w:rPr>
-          <w:rFonts w:ascii="Bahnschrift SemiLight" w:hAnsi="Bahnschrift SemiLight"/>
-          <w:spacing w:val="-6"/>
-          <w:sz w:val="20"/>
         </w:rPr>
         <w:t>.NET, SQL.</w:t>
       </w:r>
@@ -2443,13 +2534,11 @@
         <w:spacing w:before="21"/>
         <w:rPr>
           <w:rFonts w:ascii="Bahnschrift SemiLight" w:hAnsi="Bahnschrift SemiLight"/>
-          <w:sz w:val="20"/>
-        </w:rPr>
-      </w:pPr>
-      <w:r>
-        <w:rPr>
-          <w:rFonts w:ascii="Bahnschrift SemiLight" w:hAnsi="Bahnschrift SemiLight"/>
-          <w:sz w:val="20"/>
+        </w:rPr>
+      </w:pPr>
+      <w:r>
+        <w:rPr>
+          <w:rFonts w:ascii="Bahnschrift SemiLight" w:hAnsi="Bahnschrift SemiLight"/>
         </w:rPr>
         <w:t>Agile</w:t>
       </w:r>
@@ -2457,7 +2546,6 @@
         <w:rPr>
           <w:rFonts w:ascii="Bahnschrift SemiLight" w:hAnsi="Bahnschrift SemiLight"/>
           <w:spacing w:val="-12"/>
-          <w:sz w:val="20"/>
         </w:rPr>
         <w:t xml:space="preserve"> </w:t>
       </w:r>
@@ -2465,7 +2553,6 @@
       <w:r>
         <w:rPr>
           <w:rFonts w:ascii="Bahnschrift SemiLight" w:hAnsi="Bahnschrift SemiLight"/>
-          <w:sz w:val="20"/>
         </w:rPr>
         <w:t>Frameworks</w:t>
       </w:r>
@@ -2474,7 +2561,6 @@
         <w:rPr>
           <w:rFonts w:ascii="Bahnschrift SemiLight" w:hAnsi="Bahnschrift SemiLight"/>
           <w:spacing w:val="-13"/>
-          <w:sz w:val="20"/>
         </w:rPr>
         <w:t xml:space="preserve"> </w:t>
       </w:r>
@@ -2482,7 +2568,6 @@
         <w:rPr>
           <w:rFonts w:ascii="Bahnschrift SemiLight" w:hAnsi="Bahnschrift SemiLight"/>
           <w:spacing w:val="-2"/>
-          <w:sz w:val="20"/>
         </w:rPr>
         <w:t>(Scrum).</w:t>
       </w:r>
@@ -2499,83 +2584,6 @@
         </w:tabs>
         <w:rPr>
           <w:rFonts w:ascii="Bahnschrift SemiLight" w:hAnsi="Bahnschrift SemiLight"/>
-          <w:sz w:val="20"/>
-        </w:rPr>
-      </w:pPr>
-      <w:proofErr w:type="spellStart"/>
-      <w:r>
-        <w:rPr>
-          <w:rFonts w:ascii="Bahnschrift SemiLight" w:hAnsi="Bahnschrift SemiLight"/>
-          <w:spacing w:val="-2"/>
-          <w:sz w:val="20"/>
-        </w:rPr>
-        <w:t>Notion</w:t>
-      </w:r>
-      <w:proofErr w:type="spellEnd"/>
-      <w:r>
-        <w:rPr>
-          <w:rFonts w:ascii="Bahnschrift SemiLight" w:hAnsi="Bahnschrift SemiLight"/>
-          <w:spacing w:val="-2"/>
-          <w:sz w:val="20"/>
-        </w:rPr>
-        <w:t>,</w:t>
-      </w:r>
-      <w:r>
-        <w:rPr>
-          <w:rFonts w:ascii="Bahnschrift SemiLight" w:hAnsi="Bahnschrift SemiLight"/>
-          <w:spacing w:val="-2"/>
-          <w:sz w:val="20"/>
-        </w:rPr>
-        <w:t xml:space="preserve"> </w:t>
-      </w:r>
-      <w:proofErr w:type="spellStart"/>
-      <w:r>
-        <w:rPr>
-          <w:rFonts w:ascii="Bahnschrift SemiLight" w:hAnsi="Bahnschrift SemiLight"/>
-          <w:spacing w:val="-2"/>
-          <w:sz w:val="20"/>
-        </w:rPr>
-        <w:t>Figma</w:t>
-      </w:r>
-      <w:proofErr w:type="spellEnd"/>
-      <w:r>
-        <w:rPr>
-          <w:rFonts w:ascii="Bahnschrift SemiLight" w:hAnsi="Bahnschrift SemiLight"/>
-          <w:spacing w:val="-2"/>
-          <w:sz w:val="20"/>
-        </w:rPr>
-        <w:t>,</w:t>
-      </w:r>
-      <w:r>
-        <w:rPr>
-          <w:rFonts w:ascii="Bahnschrift SemiLight" w:hAnsi="Bahnschrift SemiLight"/>
-          <w:spacing w:val="-7"/>
-          <w:sz w:val="20"/>
-        </w:rPr>
-        <w:t xml:space="preserve"> </w:t>
-      </w:r>
-      <w:r>
-        <w:rPr>
-          <w:rFonts w:ascii="Bahnschrift SemiLight" w:hAnsi="Bahnschrift SemiLight"/>
-          <w:spacing w:val="-2"/>
-          <w:sz w:val="20"/>
-        </w:rPr>
-        <w:t>Trello.</w:t>
-      </w:r>
-    </w:p>
-    <w:p>
-      <w:pPr>
-        <w:pStyle w:val="Prrafodelista"/>
-        <w:numPr>
-          <w:ilvl w:val="1"/>
-          <w:numId w:val="2"/>
-        </w:numPr>
-        <w:tabs>
-          <w:tab w:val="left" w:pos="980"/>
-        </w:tabs>
-        <w:rPr>
-          <w:rFonts w:ascii="Bahnschrift SemiLight" w:hAnsi="Bahnschrift SemiLight"/>
-          <w:sz w:val="20"/>
         </w:rPr>
         <w:sectPr>
           <w:type w:val="continuous"/>
@@ -2591,7 +2599,6 @@
         <w:rPr>
           <w:rFonts w:ascii="Bahnschrift SemiLight" w:hAnsi="Bahnschrift SemiLight"/>
           <w:spacing w:val="-2"/>
-          <w:sz w:val="20"/>
         </w:rPr>
         <w:t>Liderazgo,</w:t>
       </w:r>
@@ -2599,7 +2606,6 @@
         <w:rPr>
           <w:rFonts w:ascii="Bahnschrift SemiLight" w:hAnsi="Bahnschrift SemiLight"/>
           <w:spacing w:val="1"/>
-          <w:sz w:val="20"/>
         </w:rPr>
         <w:t xml:space="preserve"> </w:t>
       </w:r>
@@ -2607,7 +2613,6 @@
         <w:rPr>
           <w:rFonts w:ascii="Bahnschrift SemiLight" w:hAnsi="Bahnschrift SemiLight"/>
           <w:spacing w:val="-2"/>
-          <w:sz w:val="20"/>
         </w:rPr>
         <w:t>comunicación</w:t>
       </w:r>
@@ -2615,66 +2620,16 @@
         <w:rPr>
           <w:rFonts w:ascii="Bahnschrift SemiLight" w:hAnsi="Bahnschrift SemiLight"/>
           <w:spacing w:val="-2"/>
-          <w:sz w:val="20"/>
-        </w:rPr>
-        <w:t>, sociabilidad</w:t>
+        </w:rPr>
+        <w:t xml:space="preserve">, </w:t>
       </w:r>
       <w:r>
         <w:rPr>
           <w:rFonts w:ascii="Bahnschrift SemiLight" w:hAnsi="Bahnschrift SemiLight"/>
           <w:spacing w:val="-2"/>
-          <w:sz w:val="20"/>
-        </w:rPr>
-        <w:t>, asociación</w:t>
-      </w:r>
-    </w:p>
-    <w:p>
-      <w:pPr>
-        <w:pStyle w:val="Ttulo1"/>
-        <w:spacing w:before="225" w:line="240" w:lineRule="auto"/>
-        <w:rPr>
-          <w:rFonts w:ascii="Bahnschrift SemiLight" w:hAnsi="Bahnschrift SemiLight"/>
-          <w:spacing w:val="-2"/>
-        </w:rPr>
-      </w:pPr>
-      <w:r>
-        <w:rPr>
-          <w:rFonts w:ascii="Bahnschrift SemiLight" w:hAnsi="Bahnschrift SemiLight"/>
-          <w:spacing w:val="-2"/>
-        </w:rPr>
-        <w:lastRenderedPageBreak/>
-        <w:t>JSR Librería</w:t>
-      </w:r>
-    </w:p>
-    <w:p>
-      <w:pPr>
-        <w:pStyle w:val="Ttulo1"/>
-        <w:spacing w:before="225" w:line="240" w:lineRule="auto"/>
-        <w:rPr>
-          <w:rFonts w:ascii="Bahnschrift SemiLight" w:hAnsi="Bahnschrift SemiLight"/>
-        </w:rPr>
-      </w:pPr>
-      <w:r>
-        <w:rPr>
-          <w:rFonts w:ascii="Bahnschrift SemiLight" w:hAnsi="Bahnschrift SemiLight"/>
-          <w:color w:val="666666"/>
-          <w:spacing w:val="-2"/>
-          <w:w w:val="115"/>
-          <w:sz w:val="18"/>
-          <w:u w:val="single" w:color="666666"/>
-        </w:rPr>
-        <w:t>https://github.com/samuelbonifacio015/JSR-Libreria</w:t>
-      </w:r>
-    </w:p>
-    <w:p>
-      <w:pPr>
-        <w:pStyle w:val="Textoindependiente"/>
-        <w:spacing w:before="46"/>
-        <w:rPr>
-          <w:rFonts w:ascii="Bahnschrift SemiLight" w:hAnsi="Bahnschrift SemiLight"/>
-          <w:sz w:val="18"/>
-        </w:rPr>
-      </w:pPr>
+        </w:rPr>
+        <w:t>asociación</w:t>
+      </w:r>
     </w:p>
     <w:p>
       <w:pPr>
@@ -2685,88 +2640,6 @@
           <w:rFonts w:ascii="Bahnschrift SemiLight" w:hAnsi="Bahnschrift SemiLight"/>
         </w:rPr>
       </w:pPr>
-      <w:r>
-        <w:rPr>
-          <w:rFonts w:ascii="Bahnschrift SemiLight" w:hAnsi="Bahnschrift SemiLight"/>
-        </w:rPr>
-        <w:t>Aplicación</w:t>
-      </w:r>
-      <w:r>
-        <w:rPr>
-          <w:rFonts w:ascii="Bahnschrift SemiLight" w:hAnsi="Bahnschrift SemiLight"/>
-          <w:spacing w:val="-3"/>
-        </w:rPr>
-        <w:t xml:space="preserve"> </w:t>
-      </w:r>
-      <w:r>
-        <w:rPr>
-          <w:rFonts w:ascii="Bahnschrift SemiLight" w:hAnsi="Bahnschrift SemiLight"/>
-        </w:rPr>
-        <w:t>elaborada</w:t>
-      </w:r>
-      <w:r>
-        <w:rPr>
-          <w:rFonts w:ascii="Bahnschrift SemiLight" w:hAnsi="Bahnschrift SemiLight"/>
-        </w:rPr>
-        <w:t xml:space="preserve"> con</w:t>
-      </w:r>
-      <w:r>
-        <w:rPr>
-          <w:rFonts w:ascii="Bahnschrift SemiLight" w:hAnsi="Bahnschrift SemiLight"/>
-          <w:spacing w:val="-5"/>
-        </w:rPr>
-        <w:t xml:space="preserve"> </w:t>
-      </w:r>
-      <w:proofErr w:type="gramStart"/>
-      <w:r>
-        <w:rPr>
-          <w:rFonts w:ascii="Bahnschrift SemiLight" w:hAnsi="Bahnschrift SemiLight"/>
-        </w:rPr>
-        <w:t>HTML,CSS</w:t>
-      </w:r>
-      <w:proofErr w:type="gramEnd"/>
-      <w:r>
-        <w:rPr>
-          <w:rFonts w:ascii="Bahnschrift SemiLight" w:hAnsi="Bahnschrift SemiLight"/>
-        </w:rPr>
-        <w:t>, JS como</w:t>
-      </w:r>
-      <w:r>
-        <w:rPr>
-          <w:rFonts w:ascii="Bahnschrift SemiLight" w:hAnsi="Bahnschrift SemiLight"/>
-          <w:spacing w:val="-3"/>
-        </w:rPr>
-        <w:t xml:space="preserve"> </w:t>
-      </w:r>
-      <w:r>
-        <w:rPr>
-          <w:rFonts w:ascii="Bahnschrift SemiLight" w:hAnsi="Bahnschrift SemiLight"/>
-        </w:rPr>
-        <w:t>parte</w:t>
-      </w:r>
-      <w:r>
-        <w:rPr>
-          <w:rFonts w:ascii="Bahnschrift SemiLight" w:hAnsi="Bahnschrift SemiLight"/>
-          <w:spacing w:val="-1"/>
-        </w:rPr>
-        <w:t xml:space="preserve"> </w:t>
-      </w:r>
-      <w:r>
-        <w:rPr>
-          <w:rFonts w:ascii="Bahnschrift SemiLight" w:hAnsi="Bahnschrift SemiLight"/>
-        </w:rPr>
-        <w:t>de mi aprendizaje autónomo. Plataforma de compra de útiles y elementos de librería con interfaz moderna diseñada para ofrecer una experiencia intuitiva.</w:t>
-      </w:r>
-    </w:p>
-    <w:p>
-      <w:pPr>
-        <w:pStyle w:val="Textoindependiente"/>
-        <w:spacing w:line="247" w:lineRule="auto"/>
-        <w:ind w:left="288" w:right="23"/>
-        <w:rPr>
-          <w:rFonts w:ascii="Bahnschrift SemiLight" w:hAnsi="Bahnschrift SemiLight"/>
-        </w:rPr>
-      </w:pPr>
     </w:p>
     <w:p>
       <w:pPr>
@@ -2794,7 +2667,7 @@
           <w:spacing w:val="-2"/>
         </w:rPr>
       </w:pPr>
-      <w:hyperlink r:id="rId8" w:history="1">
+      <w:hyperlink r:id="rId10" w:history="1">
         <w:r>
           <w:rPr>
             <w:rStyle w:val="Hipervnculo"/>
@@ -2887,34 +2760,7 @@
           <w:szCs w:val="20"/>
           <w:lang w:val="es-PE" w:eastAsia="es-PE"/>
         </w:rPr>
-        <w:t xml:space="preserve"> interactivo </w:t>
-      </w:r>
-      <w:r>
-        <w:rPr>
-          <w:rFonts w:ascii="Bahnschrift SemiLight" w:eastAsia="Times New Roman" w:hAnsi="Bahnschrift SemiLight" w:cs="Arial"/>
-          <w:sz w:val="20"/>
-          <w:szCs w:val="20"/>
-          <w:lang w:val="es-PE" w:eastAsia="es-PE"/>
-        </w:rPr>
-        <w:t>que muestra un resumen claro de</w:t>
-      </w:r>
-      <w:r>
-        <w:rPr>
-          <w:rFonts w:ascii="Bahnschrift SemiLight" w:eastAsia="Times New Roman" w:hAnsi="Bahnschrift SemiLight" w:cs="Arial"/>
-          <w:sz w:val="20"/>
-          <w:szCs w:val="20"/>
-          <w:lang w:val="es-PE" w:eastAsia="es-PE"/>
-        </w:rPr>
-        <w:t xml:space="preserve"> movimientos y transacciones</w:t>
-      </w:r>
-      <w:r>
-        <w:rPr>
-          <w:rFonts w:ascii="Bahnschrift SemiLight" w:eastAsia="Times New Roman" w:hAnsi="Bahnschrift SemiLight" w:cs="Arial"/>
-          <w:sz w:val="20"/>
-          <w:szCs w:val="20"/>
-          <w:lang w:val="es-PE" w:eastAsia="es-PE"/>
-        </w:rPr>
-        <w:t>.</w:t>
+        <w:t xml:space="preserve"> interactivo con resumen de movimientos y CRUD de cuentas; añadí componente de gráficos y chat de soporte.</w:t>
       </w:r>
     </w:p>
     <w:p>
@@ -3108,7 +2954,7 @@
           <w:u w:val="single"/>
         </w:rPr>
       </w:pPr>
-      <w:hyperlink r:id="rId9" w:history="1">
+      <w:hyperlink r:id="rId11" w:history="1">
         <w:r>
           <w:rPr>
             <w:rStyle w:val="Hipervnculo"/>
@@ -3364,7 +3210,7 @@
           </mc:Choice>
           <mc:Fallback>
             <w:pict>
-              <v:shape w14:anchorId="229B7DD1" id="Graphic 1" o:spid="_x0000_s1026" style="position:absolute;margin-left:38.3pt;margin-top:26.85pt;width:544.2pt;height:3.7pt;flip:y;z-index:-251657216;visibility:visible;mso-wrap-style:square;mso-width-percent:0;mso-height-percent:0;mso-wrap-distance-left:0;mso-wrap-distance-top:0;mso-wrap-distance-right:0;mso-wrap-distance-bottom:0;mso-position-horizontal:absolute;mso-position-horizontal-relative:page;mso-position-vertical:absolute;mso-position-vertical-relative:text;mso-width-percent:0;mso-height-percent:0;mso-width-relative:margin;mso-height-relative:margin;v-text-anchor:top" coordsize="6795134,25400" o:gfxdata="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" path="m6795134,l,,,25400r6795134,l6795134,xe" fillcolor="black" stroked="f">
+              <v:shape w14:anchorId="6665B3A3" id="Graphic 1" o:spid="_x0000_s1026" style="position:absolute;margin-left:38.3pt;margin-top:26.85pt;width:544.2pt;height:3.7pt;flip:y;z-index:-251657216;visibility:visible;mso-wrap-style:square;mso-width-percent:0;mso-height-percent:0;mso-wrap-distance-left:0;mso-wrap-distance-top:0;mso-wrap-distance-right:0;mso-wrap-distance-bottom:0;mso-position-horizontal:absolute;mso-position-horizontal-relative:page;mso-position-vertical:absolute;mso-position-vertical-relative:text;mso-width-percent:0;mso-height-percent:0;mso-width-relative:margin;mso-height-relative:margin;v-text-anchor:top" coordsize="6795134,25400" o:gfxdata="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" path="m6795134,l,,,25400r6795134,l6795134,xe" fillcolor="black" stroked="f">
                 <v:path arrowok="t"/>
                 <w10:wrap type="topAndBottom" anchorx="page"/>
               </v:shape>

</xml_diff>